<commit_message>
Working and sample screenshot
</commit_message>
<xml_diff>
--- a/Proposal/Project proposal.docx
+++ b/Proposal/Project proposal.docx
@@ -1,70 +1,8 @@
 
 <file path=word/document.xml><?xml version="1.0" encoding="utf-8"?>
-<w:document xmlns:ve="http://schemas.openxmlformats.org/markup-compatibility/2006" xmlns:o="urn:schemas-microsoft-com:office:office" xmlns:r="http://schemas.openxmlformats.org/officeDocument/2006/relationships" xmlns:m="http://schemas.openxmlformats.org/officeDocument/2006/math" xmlns:v="urn:schemas-microsoft-com:vml" xmlns:wp="http://schemas.openxmlformats.org/drawingml/2006/wordprocessingDrawing" xmlns:w10="urn:schemas-microsoft-com:office:word" xmlns:w="http://schemas.openxmlformats.org/wordprocessingml/2006/main" xmlns:wne="http://schemas.microsoft.com/office/word/2006/wordml">
+<w:document xmlns:wpc="http://schemas.microsoft.com/office/word/2010/wordprocessingCanvas" xmlns:cx="http://schemas.microsoft.com/office/drawing/2014/chartex" xmlns:cx1="http://schemas.microsoft.com/office/drawing/2015/9/8/chartex" xmlns:cx2="http://schemas.microsoft.com/office/drawing/2015/10/21/chartex" xmlns:cx3="http://schemas.microsoft.com/office/drawing/2016/5/9/chartex" xmlns:cx4="http://schemas.microsoft.com/office/drawing/2016/5/10/chartex" xmlns:cx5="http://schemas.microsoft.com/office/drawing/2016/5/11/chartex" xmlns:cx6="http://schemas.microsoft.com/office/drawing/2016/5/12/chartex" xmlns:cx7="http://schemas.microsoft.com/office/drawing/2016/5/13/chartex" xmlns:cx8="http://schemas.microsoft.com/office/drawing/2016/5/14/chartex" xmlns:mc="http://schemas.openxmlformats.org/markup-compatibility/2006" xmlns:aink="http://schemas.microsoft.com/office/drawing/2016/ink" xmlns:am3d="http://schemas.microsoft.com/office/drawing/2017/model3d" xmlns:o="urn:schemas-microsoft-com:office:office" xmlns:r="http://schemas.openxmlformats.org/officeDocument/2006/relationships" xmlns:m="http://schemas.openxmlformats.org/officeDocument/2006/math" xmlns:v="urn:schemas-microsoft-com:vml" xmlns:wp14="http://schemas.microsoft.com/office/word/2010/wordprocessingDrawing" xmlns:wp="http://schemas.openxmlformats.org/drawingml/2006/wordprocessingDrawing" xmlns:w10="urn:schemas-microsoft-com:office:word" xmlns:w="http://schemas.openxmlformats.org/wordprocessingml/2006/main" xmlns:w14="http://schemas.microsoft.com/office/word/2010/wordml" xmlns:w15="http://schemas.microsoft.com/office/word/2012/wordml" xmlns:w16cid="http://schemas.microsoft.com/office/word/2016/wordml/cid" xmlns:w16se="http://schemas.microsoft.com/office/word/2015/wordml/symex" xmlns:wpg="http://schemas.microsoft.com/office/word/2010/wordprocessingGroup" xmlns:wpi="http://schemas.microsoft.com/office/word/2010/wordprocessingInk" xmlns:wne="http://schemas.microsoft.com/office/word/2006/wordml" xmlns:wps="http://schemas.microsoft.com/office/word/2010/wordprocessingShape" mc:Ignorable="w14 w15 w16se w16cid wp14">
   <w:body>
     <w:p/>
-    <w:p>
-      <w:pPr>
-        <w:tabs>
-          <w:tab w:val="left" w:pos="-90"/>
-        </w:tabs>
-        <w:ind w:left="-90"/>
-        <w:jc w:val="right"/>
-      </w:pPr>
-    </w:p>
-    <w:p>
-      <w:pPr>
-        <w:tabs>
-          <w:tab w:val="left" w:pos="-90"/>
-        </w:tabs>
-        <w:ind w:left="-90"/>
-        <w:rPr>
-          <w:rFonts w:ascii="Arial" w:hAnsi="Arial" w:cs="Arial"/>
-          <w:sz w:val="28"/>
-          <w:szCs w:val="28"/>
-        </w:rPr>
-      </w:pPr>
-      <w:r>
-        <w:rPr>
-          <w:rFonts w:ascii="Arial" w:hAnsi="Arial" w:cs="Aharoni"/>
-          <w:sz w:val="28"/>
-          <w:szCs w:val="28"/>
-        </w:rPr>
-        <w:t>Project title:</w:t>
-      </w:r>
-      <w:r>
-        <w:rPr>
-          <w:rFonts w:ascii="Arial" w:hAnsi="Arial" w:cs="Aharoni"/>
-          <w:sz w:val="28"/>
-          <w:szCs w:val="28"/>
-        </w:rPr>
-        <w:t xml:space="preserve"> </w:t>
-      </w:r>
-      <w:r>
-        <w:rPr>
-          <w:rFonts w:ascii="Arial" w:hAnsi="Arial" w:cs="Aharoni"/>
-          <w:sz w:val="28"/>
-          <w:szCs w:val="28"/>
-        </w:rPr>
-        <w:t xml:space="preserve"> </w:t>
-      </w:r>
-      <w:r>
-        <w:rPr>
-          <w:rFonts w:ascii="Arial" w:hAnsi="Arial" w:cs="Aharoni"/>
-          <w:sz w:val="28"/>
-          <w:szCs w:val="28"/>
-        </w:rPr>
-        <w:t xml:space="preserve">      </w:t>
-      </w:r>
-      <w:r>
-        <w:rPr>
-          <w:rFonts w:ascii="Arial" w:hAnsi="Arial" w:cs="Arial"/>
-          <w:sz w:val="28"/>
-          <w:szCs w:val="28"/>
-        </w:rPr>
-        <w:t xml:space="preserve">  </w:t>
-      </w:r>
-    </w:p>
     <w:p>
       <w:pPr>
         <w:tabs>
@@ -421,23 +359,23 @@
         </w:rPr>
         <w:t xml:space="preserve">Muhammad </w:t>
       </w:r>
-      <w:proofErr w:type="spellStart"/>
-      <w:r>
-        <w:rPr>
-          <w:rFonts w:ascii="Arial" w:hAnsi="Arial" w:cs="Arial"/>
-          <w:sz w:val="24"/>
-          <w:szCs w:val="24"/>
-        </w:rPr>
-        <w:t>Ammar</w:t>
-      </w:r>
-      <w:proofErr w:type="spellEnd"/>
-      <w:r>
-        <w:rPr>
-          <w:rFonts w:ascii="Arial" w:hAnsi="Arial" w:cs="Arial"/>
-          <w:sz w:val="24"/>
-          <w:szCs w:val="24"/>
-        </w:rPr>
-        <w:t xml:space="preserve">(59051)  </w:t>
+      <w:proofErr w:type="gramStart"/>
+      <w:r>
+        <w:rPr>
+          <w:rFonts w:ascii="Arial" w:hAnsi="Arial" w:cs="Arial"/>
+          <w:sz w:val="24"/>
+          <w:szCs w:val="24"/>
+        </w:rPr>
+        <w:t>Ammar(</w:t>
+      </w:r>
+      <w:proofErr w:type="gramEnd"/>
+      <w:r>
+        <w:rPr>
+          <w:rFonts w:ascii="Arial" w:hAnsi="Arial" w:cs="Arial"/>
+          <w:sz w:val="24"/>
+          <w:szCs w:val="24"/>
+        </w:rPr>
+        <w:t xml:space="preserve">59051)  </w:t>
       </w:r>
     </w:p>
     <w:p>
@@ -466,25 +404,7 @@
           <w:sz w:val="24"/>
           <w:szCs w:val="24"/>
         </w:rPr>
-        <w:t xml:space="preserve">Mohammad </w:t>
-      </w:r>
-      <w:proofErr w:type="spellStart"/>
-      <w:r>
-        <w:rPr>
-          <w:rFonts w:ascii="Arial" w:hAnsi="Arial" w:cs="Arial"/>
-          <w:sz w:val="24"/>
-          <w:szCs w:val="24"/>
-        </w:rPr>
-        <w:t>Hamza</w:t>
-      </w:r>
-      <w:proofErr w:type="spellEnd"/>
-      <w:r>
-        <w:rPr>
-          <w:rFonts w:ascii="Arial" w:hAnsi="Arial" w:cs="Arial"/>
-          <w:sz w:val="24"/>
-          <w:szCs w:val="24"/>
-        </w:rPr>
-        <w:t xml:space="preserve"> (58998)</w:t>
+        <w:t>Mohammad Hamza (58998)</w:t>
       </w:r>
     </w:p>
     <w:p>
@@ -554,43 +474,31 @@
           <w:szCs w:val="24"/>
         </w:rPr>
         <w:tab/>
-        <w:t xml:space="preserve">         </w:t>
-      </w:r>
-      <w:proofErr w:type="spellStart"/>
-      <w:r>
-        <w:rPr>
-          <w:rFonts w:ascii="Arial" w:hAnsi="Arial" w:cs="Arial"/>
-          <w:sz w:val="24"/>
-          <w:szCs w:val="24"/>
-        </w:rPr>
-        <w:t>Monis</w:t>
-      </w:r>
-      <w:proofErr w:type="spellEnd"/>
-      <w:r>
-        <w:rPr>
-          <w:rFonts w:ascii="Arial" w:hAnsi="Arial" w:cs="Arial"/>
-          <w:sz w:val="24"/>
-          <w:szCs w:val="24"/>
-        </w:rPr>
-        <w:t xml:space="preserve"> </w:t>
-      </w:r>
-      <w:proofErr w:type="spellStart"/>
-      <w:r>
-        <w:rPr>
-          <w:rFonts w:ascii="Arial" w:hAnsi="Arial" w:cs="Arial"/>
-          <w:sz w:val="24"/>
-          <w:szCs w:val="24"/>
-        </w:rPr>
-        <w:t>Azhar</w:t>
-      </w:r>
-      <w:proofErr w:type="spellEnd"/>
-      <w:r>
-        <w:rPr>
-          <w:rFonts w:ascii="Arial" w:hAnsi="Arial" w:cs="Arial"/>
-          <w:sz w:val="24"/>
-          <w:szCs w:val="24"/>
-        </w:rPr>
-        <w:t xml:space="preserve"> (59485)  </w:t>
+      </w:r>
+      <w:r>
+        <w:rPr>
+          <w:rFonts w:ascii="Arial" w:hAnsi="Arial" w:cs="Arial"/>
+          <w:sz w:val="24"/>
+          <w:szCs w:val="24"/>
+        </w:rPr>
+        <w:tab/>
+        <w:t xml:space="preserve">        </w:t>
+      </w:r>
+      <w:r>
+        <w:rPr>
+          <w:rFonts w:ascii="Arial" w:hAnsi="Arial" w:cs="Arial"/>
+          <w:sz w:val="24"/>
+          <w:szCs w:val="24"/>
+        </w:rPr>
+        <w:t xml:space="preserve">Syed </w:t>
+      </w:r>
+      <w:r>
+        <w:rPr>
+          <w:rFonts w:ascii="Arial" w:hAnsi="Arial" w:cs="Arial"/>
+          <w:sz w:val="24"/>
+          <w:szCs w:val="24"/>
+        </w:rPr>
+        <w:t xml:space="preserve">Monis Azhar (59485)  </w:t>
       </w:r>
     </w:p>
     <w:p>
@@ -703,6 +611,7 @@
           <w:sz w:val="36"/>
           <w:szCs w:val="36"/>
         </w:rPr>
+        <w:lastRenderedPageBreak/>
         <w:t>Abstract:</w:t>
       </w:r>
     </w:p>
@@ -747,7 +656,25 @@
           <w:sz w:val="24"/>
           <w:szCs w:val="24"/>
         </w:rPr>
-        <w:t xml:space="preserve"> request media or task to be achieved. Sockets is introduce for basic communication between client and server. Clients can run media like play music or view image and can download it in their system with internet connectivity.</w:t>
+        <w:t xml:space="preserve"> request media or task to be achieved. Sockets is </w:t>
+      </w:r>
+      <w:proofErr w:type="gramStart"/>
+      <w:r>
+        <w:rPr>
+          <w:rFonts w:ascii="Arial" w:hAnsi="Arial" w:cs="Arial"/>
+          <w:sz w:val="24"/>
+          <w:szCs w:val="24"/>
+        </w:rPr>
+        <w:t>introduce</w:t>
+      </w:r>
+      <w:proofErr w:type="gramEnd"/>
+      <w:r>
+        <w:rPr>
+          <w:rFonts w:ascii="Arial" w:hAnsi="Arial" w:cs="Arial"/>
+          <w:sz w:val="24"/>
+          <w:szCs w:val="24"/>
+        </w:rPr>
+        <w:t xml:space="preserve"> for basic communication between client and server. Clients can run media like play music or view image and can download it in their system with internet connectivity.</w:t>
       </w:r>
     </w:p>
     <w:p>
@@ -773,6 +700,8 @@
           <w:szCs w:val="36"/>
         </w:rPr>
       </w:pPr>
+      <w:bookmarkStart w:id="0" w:name="OLE_LINK1"/>
+      <w:bookmarkStart w:id="1" w:name="OLE_LINK2"/>
       <w:r>
         <w:rPr>
           <w:rFonts w:ascii="Arial" w:hAnsi="Arial" w:cs="Arial"/>
@@ -782,37 +711,69 @@
         <w:t>Introduction:</w:t>
       </w:r>
     </w:p>
-    <w:p>
-      <w:pPr>
-        <w:tabs>
-          <w:tab w:val="left" w:pos="-90"/>
-        </w:tabs>
-        <w:rPr>
-          <w:rFonts w:ascii="Arial" w:hAnsi="Arial" w:cs="Arial"/>
-          <w:sz w:val="24"/>
-          <w:szCs w:val="24"/>
-        </w:rPr>
-      </w:pPr>
-      <w:r>
-        <w:rPr>
-          <w:rFonts w:ascii="Arial" w:hAnsi="Arial" w:cs="Arial"/>
-          <w:sz w:val="24"/>
-          <w:szCs w:val="24"/>
-        </w:rPr>
-        <w:t xml:space="preserve">  Server side code take concern with the client request, Code running on the server machine enable the server to response.</w:t>
-      </w:r>
-    </w:p>
-    <w:p>
-      <w:pPr>
-        <w:rPr>
-          <w:rFonts w:ascii="Arial" w:hAnsi="Arial" w:cs="Arial"/>
-        </w:rPr>
-      </w:pPr>
-      <w:r>
-        <w:rPr>
-          <w:rFonts w:ascii="Arial" w:hAnsi="Arial" w:cs="Arial"/>
-        </w:rPr>
-        <w:t xml:space="preserve">  The server and client programming assign to the position when code is running on both the server or client side the reciprocal user and server process exchange information or data</w:t>
+    <w:bookmarkEnd w:id="0"/>
+    <w:bookmarkEnd w:id="1"/>
+    <w:p>
+      <w:pPr>
+        <w:tabs>
+          <w:tab w:val="left" w:pos="-90"/>
+        </w:tabs>
+        <w:rPr>
+          <w:rFonts w:ascii="Arial" w:hAnsi="Arial" w:cs="Arial"/>
+          <w:sz w:val="24"/>
+          <w:szCs w:val="24"/>
+        </w:rPr>
+      </w:pPr>
+      <w:proofErr w:type="gramStart"/>
+      <w:r>
+        <w:rPr>
+          <w:rFonts w:ascii="Arial" w:hAnsi="Arial" w:cs="Arial"/>
+          <w:sz w:val="24"/>
+          <w:szCs w:val="24"/>
+        </w:rPr>
+        <w:t>Server side</w:t>
+      </w:r>
+      <w:proofErr w:type="gramEnd"/>
+      <w:r>
+        <w:rPr>
+          <w:rFonts w:ascii="Arial" w:hAnsi="Arial" w:cs="Arial"/>
+          <w:sz w:val="24"/>
+          <w:szCs w:val="24"/>
+        </w:rPr>
+        <w:t xml:space="preserve"> </w:t>
+      </w:r>
+      <w:bookmarkStart w:id="2" w:name="OLE_LINK3"/>
+      <w:bookmarkStart w:id="3" w:name="OLE_LINK4"/>
+      <w:r>
+        <w:rPr>
+          <w:rFonts w:ascii="Arial" w:hAnsi="Arial" w:cs="Arial"/>
+          <w:sz w:val="24"/>
+          <w:szCs w:val="24"/>
+        </w:rPr>
+        <w:t xml:space="preserve">code </w:t>
+      </w:r>
+      <w:bookmarkEnd w:id="2"/>
+      <w:bookmarkEnd w:id="3"/>
+      <w:r>
+        <w:rPr>
+          <w:rFonts w:ascii="Arial" w:hAnsi="Arial" w:cs="Arial"/>
+          <w:sz w:val="24"/>
+          <w:szCs w:val="24"/>
+        </w:rPr>
+        <w:t>take concern with the client request, Code running on the server machine enable the server to response.</w:t>
+      </w:r>
+    </w:p>
+    <w:p>
+      <w:pPr>
+        <w:rPr>
+          <w:rFonts w:ascii="Arial" w:hAnsi="Arial" w:cs="Arial"/>
+        </w:rPr>
+      </w:pPr>
+      <w:r>
+        <w:rPr>
+          <w:rFonts w:ascii="Arial" w:hAnsi="Arial" w:cs="Arial"/>
+        </w:rPr>
+        <w:t>The server and client programming assign to the position when code is running on both the server or client side the reciprocal user and server process exchange information or data</w:t>
       </w:r>
       <w:r>
         <w:rPr>
@@ -832,6 +793,13 @@
         </w:rPr>
         <w:t xml:space="preserve">ks.  </w:t>
       </w:r>
+    </w:p>
+    <w:p>
+      <w:pPr>
+        <w:rPr>
+          <w:rFonts w:ascii="Arial" w:hAnsi="Arial" w:cs="Arial"/>
+        </w:rPr>
+      </w:pPr>
     </w:p>
     <w:p>
       <w:pPr>
@@ -844,24 +812,316 @@
           <w:szCs w:val="36"/>
         </w:rPr>
       </w:pPr>
-    </w:p>
-    <w:p>
-      <w:pPr>
-        <w:tabs>
-          <w:tab w:val="left" w:pos="-90"/>
-        </w:tabs>
+      <w:r>
         <w:rPr>
           <w:rFonts w:ascii="Arial" w:hAnsi="Arial" w:cs="Arial"/>
           <w:sz w:val="36"/>
           <w:szCs w:val="36"/>
         </w:rPr>
-      </w:pPr>
+        <w:t>Working</w:t>
+      </w:r>
       <w:r>
         <w:rPr>
           <w:rFonts w:ascii="Arial" w:hAnsi="Arial" w:cs="Arial"/>
           <w:sz w:val="36"/>
           <w:szCs w:val="36"/>
         </w:rPr>
+        <w:t>:</w:t>
+      </w:r>
+    </w:p>
+    <w:p>
+      <w:pPr>
+        <w:tabs>
+          <w:tab w:val="left" w:pos="-90"/>
+        </w:tabs>
+        <w:rPr>
+          <w:rFonts w:ascii="Arial" w:hAnsi="Arial" w:cs="Arial"/>
+          <w:sz w:val="24"/>
+          <w:szCs w:val="24"/>
+        </w:rPr>
+      </w:pPr>
+      <w:r>
+        <w:rPr>
+          <w:rFonts w:ascii="Arial" w:hAnsi="Arial" w:cs="Arial"/>
+          <w:sz w:val="24"/>
+          <w:szCs w:val="24"/>
+        </w:rPr>
+        <w:t>There will be a middleware which will help to communicate with each server.</w:t>
+      </w:r>
+    </w:p>
+    <w:p>
+      <w:pPr>
+        <w:tabs>
+          <w:tab w:val="left" w:pos="-90"/>
+        </w:tabs>
+        <w:rPr>
+          <w:rFonts w:ascii="Arial" w:hAnsi="Arial" w:cs="Arial"/>
+          <w:sz w:val="24"/>
+          <w:szCs w:val="24"/>
+        </w:rPr>
+      </w:pPr>
+      <w:r>
+        <w:rPr>
+          <w:rFonts w:ascii="Arial" w:hAnsi="Arial" w:cs="Arial"/>
+          <w:sz w:val="24"/>
+          <w:szCs w:val="24"/>
+        </w:rPr>
+        <w:t>Each server will subscribe to the master server(middleware) and client will get notified of the availability of the new server</w:t>
+      </w:r>
+      <w:r>
+        <w:rPr>
+          <w:rFonts w:ascii="Arial" w:hAnsi="Arial" w:cs="Arial"/>
+          <w:sz w:val="24"/>
+          <w:szCs w:val="24"/>
+        </w:rPr>
+        <w:t xml:space="preserve"> then client can connect to that server. </w:t>
+      </w:r>
+      <w:r>
+        <w:rPr>
+          <w:rFonts w:ascii="Arial" w:hAnsi="Arial" w:cs="Arial"/>
+          <w:sz w:val="24"/>
+          <w:szCs w:val="24"/>
+        </w:rPr>
+        <w:t>Client will have a list of all connected servers from there it can query a single server or multiple server (broadcast).</w:t>
+      </w:r>
+      <w:r>
+        <w:rPr>
+          <w:rFonts w:ascii="Arial" w:hAnsi="Arial" w:cs="Arial"/>
+          <w:sz w:val="24"/>
+          <w:szCs w:val="24"/>
+        </w:rPr>
+        <w:t xml:space="preserve"> Client will query the middle ware with the destination address of destination server and after that middleware will take care of that.</w:t>
+      </w:r>
+    </w:p>
+    <w:p>
+      <w:pPr>
+        <w:tabs>
+          <w:tab w:val="left" w:pos="-90"/>
+        </w:tabs>
+        <w:rPr>
+          <w:rFonts w:ascii="Arial" w:hAnsi="Arial" w:cs="Arial"/>
+          <w:sz w:val="24"/>
+          <w:szCs w:val="24"/>
+        </w:rPr>
+      </w:pPr>
+      <w:r>
+        <w:rPr>
+          <w:rFonts w:ascii="Arial" w:hAnsi="Arial" w:cs="Arial"/>
+          <w:sz w:val="24"/>
+          <w:szCs w:val="24"/>
+        </w:rPr>
+        <w:t>The client will ask master server to upload files to the destination server and client will also provide playlist having information of tracks, duration, priority and count of an add to be played by the server.</w:t>
+      </w:r>
+      <w:r>
+        <w:rPr>
+          <w:rFonts w:ascii="Arial" w:hAnsi="Arial" w:cs="Arial"/>
+          <w:sz w:val="24"/>
+          <w:szCs w:val="24"/>
+        </w:rPr>
+        <w:t xml:space="preserve"> Client can add/remove videos from desired server and can also change the playlist.</w:t>
+      </w:r>
+      <w:r>
+        <w:rPr>
+          <w:rFonts w:ascii="Arial" w:hAnsi="Arial" w:cs="Arial"/>
+          <w:sz w:val="24"/>
+          <w:szCs w:val="24"/>
+        </w:rPr>
+        <w:t xml:space="preserve"> </w:t>
+      </w:r>
+      <w:r>
+        <w:rPr>
+          <w:rFonts w:ascii="Arial" w:hAnsi="Arial" w:cs="Arial"/>
+          <w:sz w:val="24"/>
+          <w:szCs w:val="24"/>
+        </w:rPr>
+        <w:t>All servers will be console app based.</w:t>
+      </w:r>
+      <w:r>
+        <w:rPr>
+          <w:rFonts w:ascii="Arial" w:hAnsi="Arial" w:cs="Arial"/>
+          <w:sz w:val="24"/>
+          <w:szCs w:val="24"/>
+        </w:rPr>
+        <w:t xml:space="preserve"> </w:t>
+      </w:r>
+    </w:p>
+    <w:p>
+      <w:pPr>
+        <w:rPr>
+          <w:rFonts w:ascii="Arial" w:hAnsi="Arial" w:cs="Arial"/>
+          <w:sz w:val="24"/>
+          <w:szCs w:val="24"/>
+        </w:rPr>
+      </w:pPr>
+      <w:r>
+        <w:rPr>
+          <w:rFonts w:ascii="Arial" w:hAnsi="Arial" w:cs="Arial"/>
+          <w:sz w:val="24"/>
+          <w:szCs w:val="24"/>
+        </w:rPr>
+        <w:br w:type="page"/>
+      </w:r>
+    </w:p>
+    <w:p>
+      <w:pPr>
+        <w:tabs>
+          <w:tab w:val="left" w:pos="-90"/>
+        </w:tabs>
+        <w:rPr>
+          <w:rFonts w:ascii="Arial" w:hAnsi="Arial" w:cs="Arial"/>
+          <w:b/>
+          <w:bCs/>
+          <w:sz w:val="24"/>
+          <w:szCs w:val="24"/>
+        </w:rPr>
+      </w:pPr>
+      <w:r>
+        <w:rPr>
+          <w:rFonts w:ascii="Arial" w:hAnsi="Arial" w:cs="Arial"/>
+          <w:b/>
+          <w:bCs/>
+          <w:sz w:val="24"/>
+          <w:szCs w:val="24"/>
+        </w:rPr>
+        <w:lastRenderedPageBreak/>
+        <w:t>Sample screenshot</w:t>
+      </w:r>
+      <w:bookmarkStart w:id="4" w:name="_GoBack"/>
+      <w:bookmarkEnd w:id="4"/>
+      <w:r>
+        <w:rPr>
+          <w:rFonts w:ascii="Arial" w:hAnsi="Arial" w:cs="Arial"/>
+          <w:b/>
+          <w:bCs/>
+          <w:sz w:val="24"/>
+          <w:szCs w:val="24"/>
+        </w:rPr>
+        <w:t>:</w:t>
+      </w:r>
+    </w:p>
+    <w:p>
+      <w:pPr>
+        <w:tabs>
+          <w:tab w:val="left" w:pos="-90"/>
+        </w:tabs>
+        <w:rPr>
+          <w:rFonts w:ascii="Arial" w:hAnsi="Arial" w:cs="Arial"/>
+          <w:sz w:val="24"/>
+          <w:szCs w:val="24"/>
+        </w:rPr>
+      </w:pPr>
+    </w:p>
+    <w:p>
+      <w:pPr>
+        <w:tabs>
+          <w:tab w:val="left" w:pos="-90"/>
+        </w:tabs>
+        <w:rPr>
+          <w:rFonts w:ascii="Arial" w:hAnsi="Arial" w:cs="Arial"/>
+          <w:sz w:val="24"/>
+          <w:szCs w:val="24"/>
+        </w:rPr>
+      </w:pPr>
+      <w:r>
+        <w:rPr>
+          <w:rFonts w:ascii="Arial" w:hAnsi="Arial" w:cs="Arial"/>
+          <w:noProof/>
+          <w:sz w:val="24"/>
+          <w:szCs w:val="24"/>
+        </w:rPr>
+        <w:drawing>
+          <wp:anchor distT="0" distB="0" distL="114300" distR="114300" simplePos="0" relativeHeight="251659776" behindDoc="0" locked="0" layoutInCell="1" allowOverlap="1" wp14:anchorId="23455193" wp14:editId="306978A8">
+            <wp:simplePos x="0" y="0"/>
+            <wp:positionH relativeFrom="margin">
+              <wp:posOffset>-571500</wp:posOffset>
+            </wp:positionH>
+            <wp:positionV relativeFrom="margin">
+              <wp:posOffset>333375</wp:posOffset>
+            </wp:positionV>
+            <wp:extent cx="7195185" cy="5924550"/>
+            <wp:effectExtent l="0" t="0" r="0" b="0"/>
+            <wp:wrapSquare wrapText="bothSides"/>
+            <wp:docPr id="2" name="Picture 2"/>
+            <wp:cNvGraphicFramePr>
+              <a:graphicFrameLocks xmlns:a="http://schemas.openxmlformats.org/drawingml/2006/main" noChangeAspect="1"/>
+            </wp:cNvGraphicFramePr>
+            <a:graphic xmlns:a="http://schemas.openxmlformats.org/drawingml/2006/main">
+              <a:graphicData uri="http://schemas.openxmlformats.org/drawingml/2006/picture">
+                <pic:pic xmlns:pic="http://schemas.openxmlformats.org/drawingml/2006/picture">
+                  <pic:nvPicPr>
+                    <pic:cNvPr id="0" name="Picture 2"/>
+                    <pic:cNvPicPr>
+                      <a:picLocks noChangeAspect="1" noChangeArrowheads="1"/>
+                    </pic:cNvPicPr>
+                  </pic:nvPicPr>
+                  <pic:blipFill>
+                    <a:blip r:embed="rId4">
+                      <a:extLst>
+                        <a:ext uri="{28A0092B-C50C-407E-A947-70E740481C1C}">
+                          <a14:useLocalDpi xmlns:a14="http://schemas.microsoft.com/office/drawing/2010/main" val="0"/>
+                        </a:ext>
+                      </a:extLst>
+                    </a:blip>
+                    <a:srcRect/>
+                    <a:stretch>
+                      <a:fillRect/>
+                    </a:stretch>
+                  </pic:blipFill>
+                  <pic:spPr bwMode="auto">
+                    <a:xfrm>
+                      <a:off x="0" y="0"/>
+                      <a:ext cx="7195185" cy="5924550"/>
+                    </a:xfrm>
+                    <a:prstGeom prst="rect">
+                      <a:avLst/>
+                    </a:prstGeom>
+                    <a:noFill/>
+                    <a:ln>
+                      <a:noFill/>
+                    </a:ln>
+                  </pic:spPr>
+                </pic:pic>
+              </a:graphicData>
+            </a:graphic>
+            <wp14:sizeRelH relativeFrom="margin">
+              <wp14:pctWidth>0</wp14:pctWidth>
+            </wp14:sizeRelH>
+            <wp14:sizeRelV relativeFrom="margin">
+              <wp14:pctHeight>0</wp14:pctHeight>
+            </wp14:sizeRelV>
+          </wp:anchor>
+        </w:drawing>
+      </w:r>
+    </w:p>
+    <w:p>
+      <w:pPr>
+        <w:tabs>
+          <w:tab w:val="left" w:pos="-90"/>
+        </w:tabs>
+        <w:rPr>
+          <w:rFonts w:ascii="Arial" w:hAnsi="Arial" w:cs="Arial"/>
+          <w:sz w:val="36"/>
+          <w:szCs w:val="36"/>
+        </w:rPr>
+      </w:pPr>
+    </w:p>
+    <w:p>
+      <w:pPr>
+        <w:tabs>
+          <w:tab w:val="left" w:pos="-90"/>
+        </w:tabs>
+        <w:rPr>
+          <w:rFonts w:ascii="Arial" w:hAnsi="Arial" w:cs="Arial"/>
+          <w:sz w:val="36"/>
+          <w:szCs w:val="36"/>
+        </w:rPr>
+      </w:pPr>
+      <w:r>
+        <w:rPr>
+          <w:rFonts w:ascii="Arial" w:hAnsi="Arial" w:cs="Arial"/>
+          <w:sz w:val="36"/>
+          <w:szCs w:val="36"/>
+        </w:rPr>
         <w:t>Language:</w:t>
       </w:r>
     </w:p>
@@ -890,7 +1150,25 @@
           <w:sz w:val="24"/>
           <w:szCs w:val="24"/>
         </w:rPr>
-        <w:t xml:space="preserve"> we will using C++ or c# or PHP.</w:t>
+        <w:t xml:space="preserve"> we will </w:t>
+      </w:r>
+      <w:proofErr w:type="gramStart"/>
+      <w:r>
+        <w:rPr>
+          <w:rFonts w:ascii="Arial" w:hAnsi="Arial" w:cs="Arial"/>
+          <w:sz w:val="24"/>
+          <w:szCs w:val="24"/>
+        </w:rPr>
+        <w:t>using</w:t>
+      </w:r>
+      <w:proofErr w:type="gramEnd"/>
+      <w:r>
+        <w:rPr>
+          <w:rFonts w:ascii="Arial" w:hAnsi="Arial" w:cs="Arial"/>
+          <w:sz w:val="24"/>
+          <w:szCs w:val="24"/>
+        </w:rPr>
+        <w:t xml:space="preserve"> C++ or c# or PHP.</w:t>
       </w:r>
     </w:p>
     <w:sectPr>
@@ -904,7 +1182,7 @@
 </file>
 
 <file path=word/styles.xml><?xml version="1.0" encoding="utf-8"?>
-<w:styles xmlns:r="http://schemas.openxmlformats.org/officeDocument/2006/relationships" xmlns:w="http://schemas.openxmlformats.org/wordprocessingml/2006/main">
+<w:styles xmlns:mc="http://schemas.openxmlformats.org/markup-compatibility/2006" xmlns:r="http://schemas.openxmlformats.org/officeDocument/2006/relationships" xmlns:w="http://schemas.openxmlformats.org/wordprocessingml/2006/main" xmlns:w14="http://schemas.microsoft.com/office/word/2010/wordml" xmlns:w15="http://schemas.microsoft.com/office/word/2012/wordml" xmlns:w16cid="http://schemas.microsoft.com/office/word/2016/wordml/cid" xmlns:w16se="http://schemas.microsoft.com/office/word/2015/wordml/symex" mc:Ignorable="w14 w15 w16se w16cid">
   <w:docDefaults>
     <w:rPrDefault>
       <w:rPr>
@@ -920,149 +1198,387 @@
       </w:pPr>
     </w:pPrDefault>
   </w:docDefaults>
-  <w:latentStyles w:defLockedState="0" w:defUIPriority="99" w:defSemiHidden="1" w:defUnhideWhenUsed="1" w:defQFormat="0" w:count="267">
-    <w:lsdException w:name="Normal" w:semiHidden="0" w:uiPriority="0" w:unhideWhenUsed="0" w:qFormat="1"/>
-    <w:lsdException w:name="heading 1" w:semiHidden="0" w:uiPriority="9" w:unhideWhenUsed="0" w:qFormat="1"/>
-    <w:lsdException w:name="heading 2" w:uiPriority="9" w:qFormat="1"/>
-    <w:lsdException w:name="heading 3" w:uiPriority="9" w:qFormat="1"/>
-    <w:lsdException w:name="heading 4" w:uiPriority="9" w:qFormat="1"/>
-    <w:lsdException w:name="heading 5" w:uiPriority="9" w:qFormat="1"/>
-    <w:lsdException w:name="heading 6" w:uiPriority="9" w:qFormat="1"/>
-    <w:lsdException w:name="heading 7" w:uiPriority="9" w:qFormat="1"/>
-    <w:lsdException w:name="heading 8" w:uiPriority="9" w:qFormat="1"/>
-    <w:lsdException w:name="heading 9" w:uiPriority="9" w:qFormat="1"/>
-    <w:lsdException w:name="toc 1" w:uiPriority="39"/>
-    <w:lsdException w:name="toc 2" w:uiPriority="39"/>
-    <w:lsdException w:name="toc 3" w:uiPriority="39"/>
-    <w:lsdException w:name="toc 4" w:uiPriority="39"/>
-    <w:lsdException w:name="toc 5" w:uiPriority="39"/>
-    <w:lsdException w:name="toc 6" w:uiPriority="39"/>
-    <w:lsdException w:name="toc 7" w:uiPriority="39"/>
-    <w:lsdException w:name="toc 8" w:uiPriority="39"/>
-    <w:lsdException w:name="toc 9" w:uiPriority="39"/>
-    <w:lsdException w:name="caption" w:uiPriority="35" w:qFormat="1"/>
-    <w:lsdException w:name="Title" w:semiHidden="0" w:uiPriority="10" w:unhideWhenUsed="0" w:qFormat="1"/>
-    <w:lsdException w:name="Default Paragraph Font" w:uiPriority="1"/>
-    <w:lsdException w:name="Subtitle" w:semiHidden="0" w:uiPriority="11" w:unhideWhenUsed="0" w:qFormat="1"/>
-    <w:lsdException w:name="Strong" w:semiHidden="0" w:uiPriority="22" w:unhideWhenUsed="0" w:qFormat="1"/>
-    <w:lsdException w:name="Emphasis" w:semiHidden="0" w:uiPriority="20" w:unhideWhenUsed="0" w:qFormat="1"/>
-    <w:lsdException w:name="Table Grid" w:semiHidden="0" w:uiPriority="59" w:unhideWhenUsed="0"/>
-    <w:lsdException w:name="Placeholder Text" w:unhideWhenUsed="0"/>
-    <w:lsdException w:name="No Spacing" w:semiHidden="0" w:uiPriority="1" w:unhideWhenUsed="0" w:qFormat="1"/>
-    <w:lsdException w:name="Light Shading" w:semiHidden="0" w:uiPriority="60" w:unhideWhenUsed="0"/>
-    <w:lsdException w:name="Light List" w:semiHidden="0" w:uiPriority="61" w:unhideWhenUsed="0"/>
-    <w:lsdException w:name="Light Grid" w:semiHidden="0" w:uiPriority="62" w:unhideWhenUsed="0"/>
-    <w:lsdException w:name="Medium Shading 1" w:semiHidden="0" w:uiPriority="63" w:unhideWhenUsed="0"/>
-    <w:lsdException w:name="Medium Shading 2" w:semiHidden="0" w:uiPriority="64" w:unhideWhenUsed="0"/>
-    <w:lsdException w:name="Medium List 1" w:semiHidden="0" w:uiPriority="65" w:unhideWhenUsed="0"/>
-    <w:lsdException w:name="Medium List 2" w:semiHidden="0" w:uiPriority="66" w:unhideWhenUsed="0"/>
-    <w:lsdException w:name="Medium Grid 1" w:semiHidden="0" w:uiPriority="67" w:unhideWhenUsed="0"/>
-    <w:lsdException w:name="Medium Grid 2" w:semiHidden="0" w:uiPriority="68" w:unhideWhenUsed="0"/>
-    <w:lsdException w:name="Medium Grid 3" w:semiHidden="0" w:uiPriority="69" w:unhideWhenUsed="0"/>
-    <w:lsdException w:name="Dark List" w:semiHidden="0" w:uiPriority="70" w:unhideWhenUsed="0"/>
-    <w:lsdException w:name="Colorful Shading" w:semiHidden="0" w:uiPriority="71" w:unhideWhenUsed="0"/>
-    <w:lsdException w:name="Colorful List" w:semiHidden="0" w:uiPriority="72" w:unhideWhenUsed="0"/>
-    <w:lsdException w:name="Colorful Grid" w:semiHidden="0" w:uiPriority="73" w:unhideWhenUsed="0"/>
-    <w:lsdException w:name="Light Shading Accent 1" w:semiHidden="0" w:uiPriority="60" w:unhideWhenUsed="0"/>
-    <w:lsdException w:name="Light List Accent 1" w:semiHidden="0" w:uiPriority="61" w:unhideWhenUsed="0"/>
-    <w:lsdException w:name="Light Grid Accent 1" w:semiHidden="0" w:uiPriority="62" w:unhideWhenUsed="0"/>
-    <w:lsdException w:name="Medium Shading 1 Accent 1" w:semiHidden="0" w:uiPriority="63" w:unhideWhenUsed="0"/>
-    <w:lsdException w:name="Medium Shading 2 Accent 1" w:semiHidden="0" w:uiPriority="64" w:unhideWhenUsed="0"/>
-    <w:lsdException w:name="Medium List 1 Accent 1" w:semiHidden="0" w:uiPriority="65" w:unhideWhenUsed="0"/>
-    <w:lsdException w:name="Revision" w:unhideWhenUsed="0"/>
-    <w:lsdException w:name="List Paragraph" w:semiHidden="0" w:uiPriority="34" w:unhideWhenUsed="0" w:qFormat="1"/>
-    <w:lsdException w:name="Quote" w:semiHidden="0" w:uiPriority="29" w:unhideWhenUsed="0" w:qFormat="1"/>
-    <w:lsdException w:name="Intense Quote" w:semiHidden="0" w:uiPriority="30" w:unhideWhenUsed="0" w:qFormat="1"/>
-    <w:lsdException w:name="Medium List 2 Accent 1" w:semiHidden="0" w:uiPriority="66" w:unhideWhenUsed="0"/>
-    <w:lsdException w:name="Medium Grid 1 Accent 1" w:semiHidden="0" w:uiPriority="67" w:unhideWhenUsed="0"/>
-    <w:lsdException w:name="Medium Grid 2 Accent 1" w:semiHidden="0" w:uiPriority="68" w:unhideWhenUsed="0"/>
-    <w:lsdException w:name="Medium Grid 3 Accent 1" w:semiHidden="0" w:uiPriority="69" w:unhideWhenUsed="0"/>
-    <w:lsdException w:name="Dark List Accent 1" w:semiHidden="0" w:uiPriority="70" w:unhideWhenUsed="0"/>
-    <w:lsdException w:name="Colorful Shading Accent 1" w:semiHidden="0" w:uiPriority="71" w:unhideWhenUsed="0"/>
-    <w:lsdException w:name="Colorful List Accent 1" w:semiHidden="0" w:uiPriority="72" w:unhideWhenUsed="0"/>
-    <w:lsdException w:name="Colorful Grid Accent 1" w:semiHidden="0" w:uiPriority="73" w:unhideWhenUsed="0"/>
-    <w:lsdException w:name="Light Shading Accent 2" w:semiHidden="0" w:uiPriority="60" w:unhideWhenUsed="0"/>
-    <w:lsdException w:name="Light List Accent 2" w:semiHidden="0" w:uiPriority="61" w:unhideWhenUsed="0"/>
-    <w:lsdException w:name="Light Grid Accent 2" w:semiHidden="0" w:uiPriority="62" w:unhideWhenUsed="0"/>
-    <w:lsdException w:name="Medium Shading 1 Accent 2" w:semiHidden="0" w:uiPriority="63" w:unhideWhenUsed="0"/>
-    <w:lsdException w:name="Medium Shading 2 Accent 2" w:semiHidden="0" w:uiPriority="64" w:unhideWhenUsed="0"/>
-    <w:lsdException w:name="Medium List 1 Accent 2" w:semiHidden="0" w:uiPriority="65" w:unhideWhenUsed="0"/>
-    <w:lsdException w:name="Medium List 2 Accent 2" w:semiHidden="0" w:uiPriority="66" w:unhideWhenUsed="0"/>
-    <w:lsdException w:name="Medium Grid 1 Accent 2" w:semiHidden="0" w:uiPriority="67" w:unhideWhenUsed="0"/>
-    <w:lsdException w:name="Medium Grid 2 Accent 2" w:semiHidden="0" w:uiPriority="68" w:unhideWhenUsed="0"/>
-    <w:lsdException w:name="Medium Grid 3 Accent 2" w:semiHidden="0" w:uiPriority="69" w:unhideWhenUsed="0"/>
-    <w:lsdException w:name="Dark List Accent 2" w:semiHidden="0" w:uiPriority="70" w:unhideWhenUsed="0"/>
-    <w:lsdException w:name="Colorful Shading Accent 2" w:semiHidden="0" w:uiPriority="71" w:unhideWhenUsed="0"/>
-    <w:lsdException w:name="Colorful List Accent 2" w:semiHidden="0" w:uiPriority="72" w:unhideWhenUsed="0"/>
-    <w:lsdException w:name="Colorful Grid Accent 2" w:semiHidden="0" w:uiPriority="73" w:unhideWhenUsed="0"/>
-    <w:lsdException w:name="Light Shading Accent 3" w:semiHidden="0" w:uiPriority="60" w:unhideWhenUsed="0"/>
-    <w:lsdException w:name="Light List Accent 3" w:semiHidden="0" w:uiPriority="61" w:unhideWhenUsed="0"/>
-    <w:lsdException w:name="Light Grid Accent 3" w:semiHidden="0" w:uiPriority="62" w:unhideWhenUsed="0"/>
-    <w:lsdException w:name="Medium Shading 1 Accent 3" w:semiHidden="0" w:uiPriority="63" w:unhideWhenUsed="0"/>
-    <w:lsdException w:name="Medium Shading 2 Accent 3" w:semiHidden="0" w:uiPriority="64" w:unhideWhenUsed="0"/>
-    <w:lsdException w:name="Medium List 1 Accent 3" w:semiHidden="0" w:uiPriority="65" w:unhideWhenUsed="0"/>
-    <w:lsdException w:name="Medium List 2 Accent 3" w:semiHidden="0" w:uiPriority="66" w:unhideWhenUsed="0"/>
-    <w:lsdException w:name="Medium Grid 1 Accent 3" w:semiHidden="0" w:uiPriority="67" w:unhideWhenUsed="0"/>
-    <w:lsdException w:name="Medium Grid 2 Accent 3" w:semiHidden="0" w:uiPriority="68" w:unhideWhenUsed="0"/>
-    <w:lsdException w:name="Medium Grid 3 Accent 3" w:semiHidden="0" w:uiPriority="69" w:unhideWhenUsed="0"/>
-    <w:lsdException w:name="Dark List Accent 3" w:semiHidden="0" w:uiPriority="70" w:unhideWhenUsed="0"/>
-    <w:lsdException w:name="Colorful Shading Accent 3" w:semiHidden="0" w:uiPriority="71" w:unhideWhenUsed="0"/>
-    <w:lsdException w:name="Colorful List Accent 3" w:semiHidden="0" w:uiPriority="72" w:unhideWhenUsed="0"/>
-    <w:lsdException w:name="Colorful Grid Accent 3" w:semiHidden="0" w:uiPriority="73" w:unhideWhenUsed="0"/>
-    <w:lsdException w:name="Light Shading Accent 4" w:semiHidden="0" w:uiPriority="60" w:unhideWhenUsed="0"/>
-    <w:lsdException w:name="Light List Accent 4" w:semiHidden="0" w:uiPriority="61" w:unhideWhenUsed="0"/>
-    <w:lsdException w:name="Light Grid Accent 4" w:semiHidden="0" w:uiPriority="62" w:unhideWhenUsed="0"/>
-    <w:lsdException w:name="Medium Shading 1 Accent 4" w:semiHidden="0" w:uiPriority="63" w:unhideWhenUsed="0"/>
-    <w:lsdException w:name="Medium Shading 2 Accent 4" w:semiHidden="0" w:uiPriority="64" w:unhideWhenUsed="0"/>
-    <w:lsdException w:name="Medium List 1 Accent 4" w:semiHidden="0" w:uiPriority="65" w:unhideWhenUsed="0"/>
-    <w:lsdException w:name="Medium List 2 Accent 4" w:semiHidden="0" w:uiPriority="66" w:unhideWhenUsed="0"/>
-    <w:lsdException w:name="Medium Grid 1 Accent 4" w:semiHidden="0" w:uiPriority="67" w:unhideWhenUsed="0"/>
-    <w:lsdException w:name="Medium Grid 2 Accent 4" w:semiHidden="0" w:uiPriority="68" w:unhideWhenUsed="0"/>
-    <w:lsdException w:name="Medium Grid 3 Accent 4" w:semiHidden="0" w:uiPriority="69" w:unhideWhenUsed="0"/>
-    <w:lsdException w:name="Dark List Accent 4" w:semiHidden="0" w:uiPriority="70" w:unhideWhenUsed="0"/>
-    <w:lsdException w:name="Colorful Shading Accent 4" w:semiHidden="0" w:uiPriority="71" w:unhideWhenUsed="0"/>
-    <w:lsdException w:name="Colorful List Accent 4" w:semiHidden="0" w:uiPriority="72" w:unhideWhenUsed="0"/>
-    <w:lsdException w:name="Colorful Grid Accent 4" w:semiHidden="0" w:uiPriority="73" w:unhideWhenUsed="0"/>
-    <w:lsdException w:name="Light Shading Accent 5" w:semiHidden="0" w:uiPriority="60" w:unhideWhenUsed="0"/>
-    <w:lsdException w:name="Light List Accent 5" w:semiHidden="0" w:uiPriority="61" w:unhideWhenUsed="0"/>
-    <w:lsdException w:name="Light Grid Accent 5" w:semiHidden="0" w:uiPriority="62" w:unhideWhenUsed="0"/>
-    <w:lsdException w:name="Medium Shading 1 Accent 5" w:semiHidden="0" w:uiPriority="63" w:unhideWhenUsed="0"/>
-    <w:lsdException w:name="Medium Shading 2 Accent 5" w:semiHidden="0" w:uiPriority="64" w:unhideWhenUsed="0"/>
-    <w:lsdException w:name="Medium List 1 Accent 5" w:semiHidden="0" w:uiPriority="65" w:unhideWhenUsed="0"/>
-    <w:lsdException w:name="Medium List 2 Accent 5" w:semiHidden="0" w:uiPriority="66" w:unhideWhenUsed="0"/>
-    <w:lsdException w:name="Medium Grid 1 Accent 5" w:semiHidden="0" w:uiPriority="67" w:unhideWhenUsed="0"/>
-    <w:lsdException w:name="Medium Grid 2 Accent 5" w:semiHidden="0" w:uiPriority="68" w:unhideWhenUsed="0"/>
-    <w:lsdException w:name="Medium Grid 3 Accent 5" w:semiHidden="0" w:uiPriority="69" w:unhideWhenUsed="0"/>
-    <w:lsdException w:name="Dark List Accent 5" w:semiHidden="0" w:uiPriority="70" w:unhideWhenUsed="0"/>
-    <w:lsdException w:name="Colorful Shading Accent 5" w:semiHidden="0" w:uiPriority="71" w:unhideWhenUsed="0"/>
-    <w:lsdException w:name="Colorful List Accent 5" w:semiHidden="0" w:uiPriority="72" w:unhideWhenUsed="0"/>
-    <w:lsdException w:name="Colorful Grid Accent 5" w:semiHidden="0" w:uiPriority="73" w:unhideWhenUsed="0"/>
-    <w:lsdException w:name="Light Shading Accent 6" w:semiHidden="0" w:uiPriority="60" w:unhideWhenUsed="0"/>
-    <w:lsdException w:name="Light List Accent 6" w:semiHidden="0" w:uiPriority="61" w:unhideWhenUsed="0"/>
-    <w:lsdException w:name="Light Grid Accent 6" w:semiHidden="0" w:uiPriority="62" w:unhideWhenUsed="0"/>
-    <w:lsdException w:name="Medium Shading 1 Accent 6" w:semiHidden="0" w:uiPriority="63" w:unhideWhenUsed="0"/>
-    <w:lsdException w:name="Medium Shading 2 Accent 6" w:semiHidden="0" w:uiPriority="64" w:unhideWhenUsed="0"/>
-    <w:lsdException w:name="Medium List 1 Accent 6" w:semiHidden="0" w:uiPriority="65" w:unhideWhenUsed="0"/>
-    <w:lsdException w:name="Medium List 2 Accent 6" w:semiHidden="0" w:uiPriority="66" w:unhideWhenUsed="0"/>
-    <w:lsdException w:name="Medium Grid 1 Accent 6" w:semiHidden="0" w:uiPriority="67" w:unhideWhenUsed="0"/>
-    <w:lsdException w:name="Medium Grid 2 Accent 6" w:semiHidden="0" w:uiPriority="68" w:unhideWhenUsed="0"/>
-    <w:lsdException w:name="Medium Grid 3 Accent 6" w:semiHidden="0" w:uiPriority="69" w:unhideWhenUsed="0"/>
-    <w:lsdException w:name="Dark List Accent 6" w:semiHidden="0" w:uiPriority="70" w:unhideWhenUsed="0"/>
-    <w:lsdException w:name="Colorful Shading Accent 6" w:semiHidden="0" w:uiPriority="71" w:unhideWhenUsed="0"/>
-    <w:lsdException w:name="Colorful List Accent 6" w:semiHidden="0" w:uiPriority="72" w:unhideWhenUsed="0"/>
-    <w:lsdException w:name="Colorful Grid Accent 6" w:semiHidden="0" w:uiPriority="73" w:unhideWhenUsed="0"/>
-    <w:lsdException w:name="Subtle Emphasis" w:semiHidden="0" w:uiPriority="19" w:unhideWhenUsed="0" w:qFormat="1"/>
-    <w:lsdException w:name="Intense Emphasis" w:semiHidden="0" w:uiPriority="21" w:unhideWhenUsed="0" w:qFormat="1"/>
-    <w:lsdException w:name="Subtle Reference" w:semiHidden="0" w:uiPriority="31" w:unhideWhenUsed="0" w:qFormat="1"/>
-    <w:lsdException w:name="Intense Reference" w:semiHidden="0" w:uiPriority="32" w:unhideWhenUsed="0" w:qFormat="1"/>
-    <w:lsdException w:name="Book Title" w:semiHidden="0" w:uiPriority="33" w:unhideWhenUsed="0" w:qFormat="1"/>
-    <w:lsdException w:name="Bibliography" w:uiPriority="37"/>
-    <w:lsdException w:name="TOC Heading" w:uiPriority="39" w:qFormat="1"/>
+  <w:latentStyles w:defLockedState="0" w:defUIPriority="99" w:defSemiHidden="0" w:defUnhideWhenUsed="0" w:defQFormat="0" w:count="375">
+    <w:lsdException w:name="Normal" w:uiPriority="0" w:qFormat="1"/>
+    <w:lsdException w:name="heading 1" w:uiPriority="9" w:qFormat="1"/>
+    <w:lsdException w:name="heading 2" w:semiHidden="1" w:uiPriority="9" w:unhideWhenUsed="1" w:qFormat="1"/>
+    <w:lsdException w:name="heading 3" w:semiHidden="1" w:uiPriority="9" w:unhideWhenUsed="1" w:qFormat="1"/>
+    <w:lsdException w:name="heading 4" w:semiHidden="1" w:uiPriority="9" w:unhideWhenUsed="1" w:qFormat="1"/>
+    <w:lsdException w:name="heading 5" w:semiHidden="1" w:uiPriority="9" w:unhideWhenUsed="1" w:qFormat="1"/>
+    <w:lsdException w:name="heading 6" w:semiHidden="1" w:uiPriority="9" w:unhideWhenUsed="1" w:qFormat="1"/>
+    <w:lsdException w:name="heading 7" w:semiHidden="1" w:uiPriority="9" w:unhideWhenUsed="1" w:qFormat="1"/>
+    <w:lsdException w:name="heading 8" w:semiHidden="1" w:uiPriority="9" w:unhideWhenUsed="1" w:qFormat="1"/>
+    <w:lsdException w:name="heading 9" w:semiHidden="1" w:uiPriority="9" w:unhideWhenUsed="1" w:qFormat="1"/>
+    <w:lsdException w:name="index 1" w:semiHidden="1" w:unhideWhenUsed="1"/>
+    <w:lsdException w:name="index 2" w:semiHidden="1" w:unhideWhenUsed="1"/>
+    <w:lsdException w:name="index 3" w:semiHidden="1" w:unhideWhenUsed="1"/>
+    <w:lsdException w:name="index 4" w:semiHidden="1" w:unhideWhenUsed="1"/>
+    <w:lsdException w:name="index 5" w:semiHidden="1" w:unhideWhenUsed="1"/>
+    <w:lsdException w:name="index 6" w:semiHidden="1" w:unhideWhenUsed="1"/>
+    <w:lsdException w:name="index 7" w:semiHidden="1" w:unhideWhenUsed="1"/>
+    <w:lsdException w:name="index 8" w:semiHidden="1" w:unhideWhenUsed="1"/>
+    <w:lsdException w:name="index 9" w:semiHidden="1" w:unhideWhenUsed="1"/>
+    <w:lsdException w:name="toc 1" w:semiHidden="1" w:uiPriority="39" w:unhideWhenUsed="1"/>
+    <w:lsdException w:name="toc 2" w:semiHidden="1" w:uiPriority="39" w:unhideWhenUsed="1"/>
+    <w:lsdException w:name="toc 3" w:semiHidden="1" w:uiPriority="39" w:unhideWhenUsed="1"/>
+    <w:lsdException w:name="toc 4" w:semiHidden="1" w:uiPriority="39" w:unhideWhenUsed="1"/>
+    <w:lsdException w:name="toc 5" w:semiHidden="1" w:uiPriority="39" w:unhideWhenUsed="1"/>
+    <w:lsdException w:name="toc 6" w:semiHidden="1" w:uiPriority="39" w:unhideWhenUsed="1"/>
+    <w:lsdException w:name="toc 7" w:semiHidden="1" w:uiPriority="39" w:unhideWhenUsed="1"/>
+    <w:lsdException w:name="toc 8" w:semiHidden="1" w:uiPriority="39" w:unhideWhenUsed="1"/>
+    <w:lsdException w:name="toc 9" w:semiHidden="1" w:uiPriority="39" w:unhideWhenUsed="1"/>
+    <w:lsdException w:name="Normal Indent" w:semiHidden="1" w:unhideWhenUsed="1"/>
+    <w:lsdException w:name="footnote text" w:semiHidden="1" w:unhideWhenUsed="1"/>
+    <w:lsdException w:name="annotation text" w:semiHidden="1" w:unhideWhenUsed="1"/>
+    <w:lsdException w:name="header" w:semiHidden="1" w:unhideWhenUsed="1"/>
+    <w:lsdException w:name="footer" w:semiHidden="1" w:unhideWhenUsed="1"/>
+    <w:lsdException w:name="index heading" w:semiHidden="1" w:unhideWhenUsed="1"/>
+    <w:lsdException w:name="caption" w:semiHidden="1" w:uiPriority="35" w:unhideWhenUsed="1" w:qFormat="1"/>
+    <w:lsdException w:name="table of figures" w:semiHidden="1" w:unhideWhenUsed="1"/>
+    <w:lsdException w:name="envelope address" w:semiHidden="1" w:unhideWhenUsed="1"/>
+    <w:lsdException w:name="envelope return" w:semiHidden="1" w:unhideWhenUsed="1"/>
+    <w:lsdException w:name="footnote reference" w:semiHidden="1" w:unhideWhenUsed="1"/>
+    <w:lsdException w:name="annotation reference" w:semiHidden="1" w:unhideWhenUsed="1"/>
+    <w:lsdException w:name="line number" w:semiHidden="1" w:unhideWhenUsed="1"/>
+    <w:lsdException w:name="page number" w:semiHidden="1" w:unhideWhenUsed="1"/>
+    <w:lsdException w:name="endnote reference" w:semiHidden="1" w:unhideWhenUsed="1"/>
+    <w:lsdException w:name="endnote text" w:semiHidden="1" w:unhideWhenUsed="1"/>
+    <w:lsdException w:name="table of authorities" w:semiHidden="1" w:unhideWhenUsed="1"/>
+    <w:lsdException w:name="macro" w:semiHidden="1" w:unhideWhenUsed="1"/>
+    <w:lsdException w:name="toa heading" w:semiHidden="1" w:unhideWhenUsed="1"/>
+    <w:lsdException w:name="List" w:semiHidden="1" w:unhideWhenUsed="1"/>
+    <w:lsdException w:name="List Bullet" w:semiHidden="1" w:unhideWhenUsed="1"/>
+    <w:lsdException w:name="List Number" w:semiHidden="1" w:unhideWhenUsed="1"/>
+    <w:lsdException w:name="List 2" w:semiHidden="1" w:unhideWhenUsed="1"/>
+    <w:lsdException w:name="List 3" w:semiHidden="1" w:unhideWhenUsed="1"/>
+    <w:lsdException w:name="List 4" w:semiHidden="1" w:unhideWhenUsed="1"/>
+    <w:lsdException w:name="List 5" w:semiHidden="1" w:unhideWhenUsed="1"/>
+    <w:lsdException w:name="List Bullet 2" w:semiHidden="1" w:unhideWhenUsed="1"/>
+    <w:lsdException w:name="List Bullet 3" w:semiHidden="1" w:unhideWhenUsed="1"/>
+    <w:lsdException w:name="List Bullet 4" w:semiHidden="1" w:unhideWhenUsed="1"/>
+    <w:lsdException w:name="List Bullet 5" w:semiHidden="1" w:unhideWhenUsed="1"/>
+    <w:lsdException w:name="List Number 2" w:semiHidden="1" w:unhideWhenUsed="1"/>
+    <w:lsdException w:name="List Number 3" w:semiHidden="1" w:unhideWhenUsed="1"/>
+    <w:lsdException w:name="List Number 4" w:semiHidden="1" w:unhideWhenUsed="1"/>
+    <w:lsdException w:name="List Number 5" w:semiHidden="1" w:unhideWhenUsed="1"/>
+    <w:lsdException w:name="Title" w:uiPriority="10" w:qFormat="1"/>
+    <w:lsdException w:name="Closing" w:semiHidden="1" w:unhideWhenUsed="1"/>
+    <w:lsdException w:name="Signature" w:semiHidden="1" w:unhideWhenUsed="1"/>
+    <w:lsdException w:name="Default Paragraph Font" w:semiHidden="1" w:uiPriority="1" w:unhideWhenUsed="1"/>
+    <w:lsdException w:name="Body Text" w:semiHidden="1" w:unhideWhenUsed="1"/>
+    <w:lsdException w:name="Body Text Indent" w:semiHidden="1" w:unhideWhenUsed="1"/>
+    <w:lsdException w:name="List Continue" w:semiHidden="1" w:unhideWhenUsed="1"/>
+    <w:lsdException w:name="List Continue 2" w:semiHidden="1" w:unhideWhenUsed="1"/>
+    <w:lsdException w:name="List Continue 3" w:semiHidden="1" w:unhideWhenUsed="1"/>
+    <w:lsdException w:name="List Continue 4" w:semiHidden="1" w:unhideWhenUsed="1"/>
+    <w:lsdException w:name="List Continue 5" w:semiHidden="1" w:unhideWhenUsed="1"/>
+    <w:lsdException w:name="Message Header" w:semiHidden="1" w:unhideWhenUsed="1"/>
+    <w:lsdException w:name="Subtitle" w:uiPriority="11" w:qFormat="1"/>
+    <w:lsdException w:name="Salutation" w:semiHidden="1" w:unhideWhenUsed="1"/>
+    <w:lsdException w:name="Date" w:semiHidden="1" w:unhideWhenUsed="1"/>
+    <w:lsdException w:name="Body Text First Indent" w:semiHidden="1" w:unhideWhenUsed="1"/>
+    <w:lsdException w:name="Body Text First Indent 2" w:semiHidden="1" w:unhideWhenUsed="1"/>
+    <w:lsdException w:name="Note Heading" w:semiHidden="1" w:unhideWhenUsed="1"/>
+    <w:lsdException w:name="Body Text 2" w:semiHidden="1" w:unhideWhenUsed="1"/>
+    <w:lsdException w:name="Body Text 3" w:semiHidden="1" w:unhideWhenUsed="1"/>
+    <w:lsdException w:name="Body Text Indent 2" w:semiHidden="1" w:unhideWhenUsed="1"/>
+    <w:lsdException w:name="Body Text Indent 3" w:semiHidden="1" w:unhideWhenUsed="1"/>
+    <w:lsdException w:name="Block Text" w:semiHidden="1" w:unhideWhenUsed="1"/>
+    <w:lsdException w:name="Hyperlink" w:semiHidden="1" w:unhideWhenUsed="1"/>
+    <w:lsdException w:name="FollowedHyperlink" w:semiHidden="1" w:unhideWhenUsed="1"/>
+    <w:lsdException w:name="Strong" w:uiPriority="22" w:qFormat="1"/>
+    <w:lsdException w:name="Emphasis" w:uiPriority="20" w:qFormat="1"/>
+    <w:lsdException w:name="Document Map" w:semiHidden="1" w:unhideWhenUsed="1"/>
+    <w:lsdException w:name="Plain Text" w:semiHidden="1" w:unhideWhenUsed="1"/>
+    <w:lsdException w:name="E-mail Signature" w:semiHidden="1" w:unhideWhenUsed="1"/>
+    <w:lsdException w:name="HTML Top of Form" w:semiHidden="1" w:unhideWhenUsed="1"/>
+    <w:lsdException w:name="HTML Bottom of Form" w:semiHidden="1" w:unhideWhenUsed="1"/>
+    <w:lsdException w:name="Normal (Web)" w:semiHidden="1" w:unhideWhenUsed="1"/>
+    <w:lsdException w:name="HTML Acronym" w:semiHidden="1" w:unhideWhenUsed="1"/>
+    <w:lsdException w:name="HTML Address" w:semiHidden="1" w:unhideWhenUsed="1"/>
+    <w:lsdException w:name="HTML Cite" w:semiHidden="1" w:unhideWhenUsed="1"/>
+    <w:lsdException w:name="HTML Code" w:semiHidden="1" w:unhideWhenUsed="1"/>
+    <w:lsdException w:name="HTML Definition" w:semiHidden="1" w:unhideWhenUsed="1"/>
+    <w:lsdException w:name="HTML Keyboard" w:semiHidden="1" w:unhideWhenUsed="1"/>
+    <w:lsdException w:name="HTML Preformatted" w:semiHidden="1" w:unhideWhenUsed="1"/>
+    <w:lsdException w:name="HTML Sample" w:semiHidden="1" w:unhideWhenUsed="1"/>
+    <w:lsdException w:name="HTML Typewriter" w:semiHidden="1" w:unhideWhenUsed="1"/>
+    <w:lsdException w:name="HTML Variable" w:semiHidden="1" w:unhideWhenUsed="1"/>
+    <w:lsdException w:name="Normal Table" w:semiHidden="1" w:unhideWhenUsed="1"/>
+    <w:lsdException w:name="annotation subject" w:semiHidden="1" w:unhideWhenUsed="1"/>
+    <w:lsdException w:name="No List" w:semiHidden="1" w:unhideWhenUsed="1"/>
+    <w:lsdException w:name="Outline List 1" w:semiHidden="1" w:unhideWhenUsed="1"/>
+    <w:lsdException w:name="Outline List 2" w:semiHidden="1" w:unhideWhenUsed="1"/>
+    <w:lsdException w:name="Outline List 3" w:semiHidden="1" w:unhideWhenUsed="1"/>
+    <w:lsdException w:name="Table Simple 1" w:semiHidden="1" w:unhideWhenUsed="1"/>
+    <w:lsdException w:name="Table Simple 2" w:semiHidden="1" w:unhideWhenUsed="1"/>
+    <w:lsdException w:name="Table Simple 3" w:semiHidden="1" w:unhideWhenUsed="1"/>
+    <w:lsdException w:name="Table Classic 1" w:semiHidden="1" w:unhideWhenUsed="1"/>
+    <w:lsdException w:name="Table Classic 2" w:semiHidden="1" w:unhideWhenUsed="1"/>
+    <w:lsdException w:name="Table Classic 3" w:semiHidden="1" w:unhideWhenUsed="1"/>
+    <w:lsdException w:name="Table Classic 4" w:semiHidden="1" w:unhideWhenUsed="1"/>
+    <w:lsdException w:name="Table Colorful 1" w:semiHidden="1" w:unhideWhenUsed="1"/>
+    <w:lsdException w:name="Table Colorful 2" w:semiHidden="1" w:unhideWhenUsed="1"/>
+    <w:lsdException w:name="Table Colorful 3" w:semiHidden="1" w:unhideWhenUsed="1"/>
+    <w:lsdException w:name="Table Columns 1" w:semiHidden="1" w:unhideWhenUsed="1"/>
+    <w:lsdException w:name="Table Columns 2" w:semiHidden="1" w:unhideWhenUsed="1"/>
+    <w:lsdException w:name="Table Columns 3" w:semiHidden="1" w:unhideWhenUsed="1"/>
+    <w:lsdException w:name="Table Columns 4" w:semiHidden="1" w:unhideWhenUsed="1"/>
+    <w:lsdException w:name="Table Columns 5" w:semiHidden="1" w:unhideWhenUsed="1"/>
+    <w:lsdException w:name="Table Grid 1" w:semiHidden="1" w:unhideWhenUsed="1"/>
+    <w:lsdException w:name="Table Grid 2" w:semiHidden="1" w:unhideWhenUsed="1"/>
+    <w:lsdException w:name="Table Grid 3" w:semiHidden="1" w:unhideWhenUsed="1"/>
+    <w:lsdException w:name="Table Grid 4" w:semiHidden="1" w:unhideWhenUsed="1"/>
+    <w:lsdException w:name="Table Grid 5" w:semiHidden="1" w:unhideWhenUsed="1"/>
+    <w:lsdException w:name="Table Grid 6" w:semiHidden="1" w:unhideWhenUsed="1"/>
+    <w:lsdException w:name="Table Grid 7" w:semiHidden="1" w:unhideWhenUsed="1"/>
+    <w:lsdException w:name="Table Grid 8" w:semiHidden="1" w:unhideWhenUsed="1"/>
+    <w:lsdException w:name="Table List 1" w:semiHidden="1" w:unhideWhenUsed="1"/>
+    <w:lsdException w:name="Table List 2" w:semiHidden="1" w:unhideWhenUsed="1"/>
+    <w:lsdException w:name="Table List 3" w:semiHidden="1" w:unhideWhenUsed="1"/>
+    <w:lsdException w:name="Table List 4" w:semiHidden="1" w:unhideWhenUsed="1"/>
+    <w:lsdException w:name="Table List 5" w:semiHidden="1" w:unhideWhenUsed="1"/>
+    <w:lsdException w:name="Table List 6" w:semiHidden="1" w:unhideWhenUsed="1"/>
+    <w:lsdException w:name="Table List 7" w:semiHidden="1" w:unhideWhenUsed="1"/>
+    <w:lsdException w:name="Table List 8" w:semiHidden="1" w:unhideWhenUsed="1"/>
+    <w:lsdException w:name="Table 3D effects 1" w:semiHidden="1" w:unhideWhenUsed="1"/>
+    <w:lsdException w:name="Table 3D effects 2" w:semiHidden="1" w:unhideWhenUsed="1"/>
+    <w:lsdException w:name="Table 3D effects 3" w:semiHidden="1" w:unhideWhenUsed="1"/>
+    <w:lsdException w:name="Table Contemporary" w:semiHidden="1" w:unhideWhenUsed="1"/>
+    <w:lsdException w:name="Table Elegant" w:semiHidden="1" w:unhideWhenUsed="1"/>
+    <w:lsdException w:name="Table Professional" w:semiHidden="1" w:unhideWhenUsed="1"/>
+    <w:lsdException w:name="Table Subtle 1" w:semiHidden="1" w:unhideWhenUsed="1"/>
+    <w:lsdException w:name="Table Subtle 2" w:semiHidden="1" w:unhideWhenUsed="1"/>
+    <w:lsdException w:name="Table Web 1" w:semiHidden="1" w:unhideWhenUsed="1"/>
+    <w:lsdException w:name="Table Web 2" w:semiHidden="1" w:unhideWhenUsed="1"/>
+    <w:lsdException w:name="Table Web 3" w:semiHidden="1" w:unhideWhenUsed="1"/>
+    <w:lsdException w:name="Balloon Text" w:semiHidden="1" w:unhideWhenUsed="1"/>
+    <w:lsdException w:name="Table Grid" w:semiHidden="1" w:uiPriority="59" w:unhideWhenUsed="1"/>
+    <w:lsdException w:name="Table Theme" w:semiHidden="1" w:unhideWhenUsed="1"/>
+    <w:lsdException w:name="Placeholder Text" w:semiHidden="1"/>
+    <w:lsdException w:name="No Spacing" w:uiPriority="1" w:qFormat="1"/>
+    <w:lsdException w:name="Light Shading" w:uiPriority="60"/>
+    <w:lsdException w:name="Light List" w:uiPriority="61"/>
+    <w:lsdException w:name="Light Grid" w:uiPriority="62"/>
+    <w:lsdException w:name="Medium Shading 1" w:uiPriority="63"/>
+    <w:lsdException w:name="Medium Shading 2" w:uiPriority="64"/>
+    <w:lsdException w:name="Medium List 1" w:uiPriority="65"/>
+    <w:lsdException w:name="Medium List 2" w:uiPriority="66"/>
+    <w:lsdException w:name="Medium Grid 1" w:uiPriority="67"/>
+    <w:lsdException w:name="Medium Grid 2" w:uiPriority="68"/>
+    <w:lsdException w:name="Medium Grid 3" w:uiPriority="69"/>
+    <w:lsdException w:name="Dark List" w:uiPriority="70"/>
+    <w:lsdException w:name="Colorful Shading" w:uiPriority="71"/>
+    <w:lsdException w:name="Colorful List" w:uiPriority="72"/>
+    <w:lsdException w:name="Colorful Grid" w:uiPriority="73"/>
+    <w:lsdException w:name="Light Shading Accent 1" w:uiPriority="60"/>
+    <w:lsdException w:name="Light List Accent 1" w:uiPriority="61"/>
+    <w:lsdException w:name="Light Grid Accent 1" w:uiPriority="62"/>
+    <w:lsdException w:name="Medium Shading 1 Accent 1" w:uiPriority="63"/>
+    <w:lsdException w:name="Medium Shading 2 Accent 1" w:uiPriority="64"/>
+    <w:lsdException w:name="Medium List 1 Accent 1" w:uiPriority="65"/>
+    <w:lsdException w:name="Revision" w:semiHidden="1"/>
+    <w:lsdException w:name="List Paragraph" w:uiPriority="34" w:qFormat="1"/>
+    <w:lsdException w:name="Quote" w:uiPriority="29" w:qFormat="1"/>
+    <w:lsdException w:name="Intense Quote" w:uiPriority="30" w:qFormat="1"/>
+    <w:lsdException w:name="Medium List 2 Accent 1" w:uiPriority="66"/>
+    <w:lsdException w:name="Medium Grid 1 Accent 1" w:uiPriority="67"/>
+    <w:lsdException w:name="Medium Grid 2 Accent 1" w:uiPriority="68"/>
+    <w:lsdException w:name="Medium Grid 3 Accent 1" w:uiPriority="69"/>
+    <w:lsdException w:name="Dark List Accent 1" w:uiPriority="70"/>
+    <w:lsdException w:name="Colorful Shading Accent 1" w:uiPriority="71"/>
+    <w:lsdException w:name="Colorful List Accent 1" w:uiPriority="72"/>
+    <w:lsdException w:name="Colorful Grid Accent 1" w:uiPriority="73"/>
+    <w:lsdException w:name="Light Shading Accent 2" w:uiPriority="60"/>
+    <w:lsdException w:name="Light List Accent 2" w:uiPriority="61"/>
+    <w:lsdException w:name="Light Grid Accent 2" w:uiPriority="62"/>
+    <w:lsdException w:name="Medium Shading 1 Accent 2" w:uiPriority="63"/>
+    <w:lsdException w:name="Medium Shading 2 Accent 2" w:uiPriority="64"/>
+    <w:lsdException w:name="Medium List 1 Accent 2" w:uiPriority="65"/>
+    <w:lsdException w:name="Medium List 2 Accent 2" w:uiPriority="66"/>
+    <w:lsdException w:name="Medium Grid 1 Accent 2" w:uiPriority="67"/>
+    <w:lsdException w:name="Medium Grid 2 Accent 2" w:uiPriority="68"/>
+    <w:lsdException w:name="Medium Grid 3 Accent 2" w:uiPriority="69"/>
+    <w:lsdException w:name="Dark List Accent 2" w:uiPriority="70"/>
+    <w:lsdException w:name="Colorful Shading Accent 2" w:uiPriority="71"/>
+    <w:lsdException w:name="Colorful List Accent 2" w:uiPriority="72"/>
+    <w:lsdException w:name="Colorful Grid Accent 2" w:uiPriority="73"/>
+    <w:lsdException w:name="Light Shading Accent 3" w:uiPriority="60"/>
+    <w:lsdException w:name="Light List Accent 3" w:uiPriority="61"/>
+    <w:lsdException w:name="Light Grid Accent 3" w:uiPriority="62"/>
+    <w:lsdException w:name="Medium Shading 1 Accent 3" w:uiPriority="63"/>
+    <w:lsdException w:name="Medium Shading 2 Accent 3" w:uiPriority="64"/>
+    <w:lsdException w:name="Medium List 1 Accent 3" w:uiPriority="65"/>
+    <w:lsdException w:name="Medium List 2 Accent 3" w:uiPriority="66"/>
+    <w:lsdException w:name="Medium Grid 1 Accent 3" w:uiPriority="67"/>
+    <w:lsdException w:name="Medium Grid 2 Accent 3" w:uiPriority="68"/>
+    <w:lsdException w:name="Medium Grid 3 Accent 3" w:uiPriority="69"/>
+    <w:lsdException w:name="Dark List Accent 3" w:uiPriority="70"/>
+    <w:lsdException w:name="Colorful Shading Accent 3" w:uiPriority="71"/>
+    <w:lsdException w:name="Colorful List Accent 3" w:uiPriority="72"/>
+    <w:lsdException w:name="Colorful Grid Accent 3" w:uiPriority="73"/>
+    <w:lsdException w:name="Light Shading Accent 4" w:uiPriority="60"/>
+    <w:lsdException w:name="Light List Accent 4" w:uiPriority="61"/>
+    <w:lsdException w:name="Light Grid Accent 4" w:uiPriority="62"/>
+    <w:lsdException w:name="Medium Shading 1 Accent 4" w:uiPriority="63"/>
+    <w:lsdException w:name="Medium Shading 2 Accent 4" w:uiPriority="64"/>
+    <w:lsdException w:name="Medium List 1 Accent 4" w:uiPriority="65"/>
+    <w:lsdException w:name="Medium List 2 Accent 4" w:uiPriority="66"/>
+    <w:lsdException w:name="Medium Grid 1 Accent 4" w:uiPriority="67"/>
+    <w:lsdException w:name="Medium Grid 2 Accent 4" w:uiPriority="68"/>
+    <w:lsdException w:name="Medium Grid 3 Accent 4" w:uiPriority="69"/>
+    <w:lsdException w:name="Dark List Accent 4" w:uiPriority="70"/>
+    <w:lsdException w:name="Colorful Shading Accent 4" w:uiPriority="71"/>
+    <w:lsdException w:name="Colorful List Accent 4" w:uiPriority="72"/>
+    <w:lsdException w:name="Colorful Grid Accent 4" w:uiPriority="73"/>
+    <w:lsdException w:name="Light Shading Accent 5" w:uiPriority="60"/>
+    <w:lsdException w:name="Light List Accent 5" w:uiPriority="61"/>
+    <w:lsdException w:name="Light Grid Accent 5" w:uiPriority="62"/>
+    <w:lsdException w:name="Medium Shading 1 Accent 5" w:uiPriority="63"/>
+    <w:lsdException w:name="Medium Shading 2 Accent 5" w:uiPriority="64"/>
+    <w:lsdException w:name="Medium List 1 Accent 5" w:uiPriority="65"/>
+    <w:lsdException w:name="Medium List 2 Accent 5" w:uiPriority="66"/>
+    <w:lsdException w:name="Medium Grid 1 Accent 5" w:uiPriority="67"/>
+    <w:lsdException w:name="Medium Grid 2 Accent 5" w:uiPriority="68"/>
+    <w:lsdException w:name="Medium Grid 3 Accent 5" w:uiPriority="69"/>
+    <w:lsdException w:name="Dark List Accent 5" w:uiPriority="70"/>
+    <w:lsdException w:name="Colorful Shading Accent 5" w:uiPriority="71"/>
+    <w:lsdException w:name="Colorful List Accent 5" w:uiPriority="72"/>
+    <w:lsdException w:name="Colorful Grid Accent 5" w:uiPriority="73"/>
+    <w:lsdException w:name="Light Shading Accent 6" w:uiPriority="60"/>
+    <w:lsdException w:name="Light List Accent 6" w:uiPriority="61"/>
+    <w:lsdException w:name="Light Grid Accent 6" w:uiPriority="62"/>
+    <w:lsdException w:name="Medium Shading 1 Accent 6" w:uiPriority="63"/>
+    <w:lsdException w:name="Medium Shading 2 Accent 6" w:uiPriority="64"/>
+    <w:lsdException w:name="Medium List 1 Accent 6" w:uiPriority="65"/>
+    <w:lsdException w:name="Medium List 2 Accent 6" w:uiPriority="66"/>
+    <w:lsdException w:name="Medium Grid 1 Accent 6" w:uiPriority="67"/>
+    <w:lsdException w:name="Medium Grid 2 Accent 6" w:uiPriority="68"/>
+    <w:lsdException w:name="Medium Grid 3 Accent 6" w:uiPriority="69"/>
+    <w:lsdException w:name="Dark List Accent 6" w:uiPriority="70"/>
+    <w:lsdException w:name="Colorful Shading Accent 6" w:uiPriority="71"/>
+    <w:lsdException w:name="Colorful List Accent 6" w:uiPriority="72"/>
+    <w:lsdException w:name="Colorful Grid Accent 6" w:uiPriority="73"/>
+    <w:lsdException w:name="Subtle Emphasis" w:uiPriority="19" w:qFormat="1"/>
+    <w:lsdException w:name="Intense Emphasis" w:uiPriority="21" w:qFormat="1"/>
+    <w:lsdException w:name="Subtle Reference" w:uiPriority="31" w:qFormat="1"/>
+    <w:lsdException w:name="Intense Reference" w:uiPriority="32" w:qFormat="1"/>
+    <w:lsdException w:name="Book Title" w:uiPriority="33" w:qFormat="1"/>
+    <w:lsdException w:name="Bibliography" w:semiHidden="1" w:uiPriority="37" w:unhideWhenUsed="1"/>
+    <w:lsdException w:name="TOC Heading" w:semiHidden="1" w:uiPriority="39" w:unhideWhenUsed="1" w:qFormat="1"/>
+    <w:lsdException w:name="Plain Table 1" w:uiPriority="41"/>
+    <w:lsdException w:name="Plain Table 2" w:uiPriority="42"/>
+    <w:lsdException w:name="Plain Table 3" w:uiPriority="43"/>
+    <w:lsdException w:name="Plain Table 4" w:uiPriority="44"/>
+    <w:lsdException w:name="Plain Table 5" w:uiPriority="45"/>
+    <w:lsdException w:name="Grid Table Light" w:uiPriority="40"/>
+    <w:lsdException w:name="Grid Table 1 Light" w:uiPriority="46"/>
+    <w:lsdException w:name="Grid Table 2" w:uiPriority="47"/>
+    <w:lsdException w:name="Grid Table 3" w:uiPriority="48"/>
+    <w:lsdException w:name="Grid Table 4" w:uiPriority="49"/>
+    <w:lsdException w:name="Grid Table 5 Dark" w:uiPriority="50"/>
+    <w:lsdException w:name="Grid Table 6 Colorful" w:uiPriority="51"/>
+    <w:lsdException w:name="Grid Table 7 Colorful" w:uiPriority="52"/>
+    <w:lsdException w:name="Grid Table 1 Light Accent 1" w:uiPriority="46"/>
+    <w:lsdException w:name="Grid Table 2 Accent 1" w:uiPriority="47"/>
+    <w:lsdException w:name="Grid Table 3 Accent 1" w:uiPriority="48"/>
+    <w:lsdException w:name="Grid Table 4 Accent 1" w:uiPriority="49"/>
+    <w:lsdException w:name="Grid Table 5 Dark Accent 1" w:uiPriority="50"/>
+    <w:lsdException w:name="Grid Table 6 Colorful Accent 1" w:uiPriority="51"/>
+    <w:lsdException w:name="Grid Table 7 Colorful Accent 1" w:uiPriority="52"/>
+    <w:lsdException w:name="Grid Table 1 Light Accent 2" w:uiPriority="46"/>
+    <w:lsdException w:name="Grid Table 2 Accent 2" w:uiPriority="47"/>
+    <w:lsdException w:name="Grid Table 3 Accent 2" w:uiPriority="48"/>
+    <w:lsdException w:name="Grid Table 4 Accent 2" w:uiPriority="49"/>
+    <w:lsdException w:name="Grid Table 5 Dark Accent 2" w:uiPriority="50"/>
+    <w:lsdException w:name="Grid Table 6 Colorful Accent 2" w:uiPriority="51"/>
+    <w:lsdException w:name="Grid Table 7 Colorful Accent 2" w:uiPriority="52"/>
+    <w:lsdException w:name="Grid Table 1 Light Accent 3" w:uiPriority="46"/>
+    <w:lsdException w:name="Grid Table 2 Accent 3" w:uiPriority="47"/>
+    <w:lsdException w:name="Grid Table 3 Accent 3" w:uiPriority="48"/>
+    <w:lsdException w:name="Grid Table 4 Accent 3" w:uiPriority="49"/>
+    <w:lsdException w:name="Grid Table 5 Dark Accent 3" w:uiPriority="50"/>
+    <w:lsdException w:name="Grid Table 6 Colorful Accent 3" w:uiPriority="51"/>
+    <w:lsdException w:name="Grid Table 7 Colorful Accent 3" w:uiPriority="52"/>
+    <w:lsdException w:name="Grid Table 1 Light Accent 4" w:uiPriority="46"/>
+    <w:lsdException w:name="Grid Table 2 Accent 4" w:uiPriority="47"/>
+    <w:lsdException w:name="Grid Table 3 Accent 4" w:uiPriority="48"/>
+    <w:lsdException w:name="Grid Table 4 Accent 4" w:uiPriority="49"/>
+    <w:lsdException w:name="Grid Table 5 Dark Accent 4" w:uiPriority="50"/>
+    <w:lsdException w:name="Grid Table 6 Colorful Accent 4" w:uiPriority="51"/>
+    <w:lsdException w:name="Grid Table 7 Colorful Accent 4" w:uiPriority="52"/>
+    <w:lsdException w:name="Grid Table 1 Light Accent 5" w:uiPriority="46"/>
+    <w:lsdException w:name="Grid Table 2 Accent 5" w:uiPriority="47"/>
+    <w:lsdException w:name="Grid Table 3 Accent 5" w:uiPriority="48"/>
+    <w:lsdException w:name="Grid Table 4 Accent 5" w:uiPriority="49"/>
+    <w:lsdException w:name="Grid Table 5 Dark Accent 5" w:uiPriority="50"/>
+    <w:lsdException w:name="Grid Table 6 Colorful Accent 5" w:uiPriority="51"/>
+    <w:lsdException w:name="Grid Table 7 Colorful Accent 5" w:uiPriority="52"/>
+    <w:lsdException w:name="Grid Table 1 Light Accent 6" w:uiPriority="46"/>
+    <w:lsdException w:name="Grid Table 2 Accent 6" w:uiPriority="47"/>
+    <w:lsdException w:name="Grid Table 3 Accent 6" w:uiPriority="48"/>
+    <w:lsdException w:name="Grid Table 4 Accent 6" w:uiPriority="49"/>
+    <w:lsdException w:name="Grid Table 5 Dark Accent 6" w:uiPriority="50"/>
+    <w:lsdException w:name="Grid Table 6 Colorful Accent 6" w:uiPriority="51"/>
+    <w:lsdException w:name="Grid Table 7 Colorful Accent 6" w:uiPriority="52"/>
+    <w:lsdException w:name="List Table 1 Light" w:uiPriority="46"/>
+    <w:lsdException w:name="List Table 2" w:uiPriority="47"/>
+    <w:lsdException w:name="List Table 3" w:uiPriority="48"/>
+    <w:lsdException w:name="List Table 4" w:uiPriority="49"/>
+    <w:lsdException w:name="List Table 5 Dark" w:uiPriority="50"/>
+    <w:lsdException w:name="List Table 6 Colorful" w:uiPriority="51"/>
+    <w:lsdException w:name="List Table 7 Colorful" w:uiPriority="52"/>
+    <w:lsdException w:name="List Table 1 Light Accent 1" w:uiPriority="46"/>
+    <w:lsdException w:name="List Table 2 Accent 1" w:uiPriority="47"/>
+    <w:lsdException w:name="List Table 3 Accent 1" w:uiPriority="48"/>
+    <w:lsdException w:name="List Table 4 Accent 1" w:uiPriority="49"/>
+    <w:lsdException w:name="List Table 5 Dark Accent 1" w:uiPriority="50"/>
+    <w:lsdException w:name="List Table 6 Colorful Accent 1" w:uiPriority="51"/>
+    <w:lsdException w:name="List Table 7 Colorful Accent 1" w:uiPriority="52"/>
+    <w:lsdException w:name="List Table 1 Light Accent 2" w:uiPriority="46"/>
+    <w:lsdException w:name="List Table 2 Accent 2" w:uiPriority="47"/>
+    <w:lsdException w:name="List Table 3 Accent 2" w:uiPriority="48"/>
+    <w:lsdException w:name="List Table 4 Accent 2" w:uiPriority="49"/>
+    <w:lsdException w:name="List Table 5 Dark Accent 2" w:uiPriority="50"/>
+    <w:lsdException w:name="List Table 6 Colorful Accent 2" w:uiPriority="51"/>
+    <w:lsdException w:name="List Table 7 Colorful Accent 2" w:uiPriority="52"/>
+    <w:lsdException w:name="List Table 1 Light Accent 3" w:uiPriority="46"/>
+    <w:lsdException w:name="List Table 2 Accent 3" w:uiPriority="47"/>
+    <w:lsdException w:name="List Table 3 Accent 3" w:uiPriority="48"/>
+    <w:lsdException w:name="List Table 4 Accent 3" w:uiPriority="49"/>
+    <w:lsdException w:name="List Table 5 Dark Accent 3" w:uiPriority="50"/>
+    <w:lsdException w:name="List Table 6 Colorful Accent 3" w:uiPriority="51"/>
+    <w:lsdException w:name="List Table 7 Colorful Accent 3" w:uiPriority="52"/>
+    <w:lsdException w:name="List Table 1 Light Accent 4" w:uiPriority="46"/>
+    <w:lsdException w:name="List Table 2 Accent 4" w:uiPriority="47"/>
+    <w:lsdException w:name="List Table 3 Accent 4" w:uiPriority="48"/>
+    <w:lsdException w:name="List Table 4 Accent 4" w:uiPriority="49"/>
+    <w:lsdException w:name="List Table 5 Dark Accent 4" w:uiPriority="50"/>
+    <w:lsdException w:name="List Table 6 Colorful Accent 4" w:uiPriority="51"/>
+    <w:lsdException w:name="List Table 7 Colorful Accent 4" w:uiPriority="52"/>
+    <w:lsdException w:name="List Table 1 Light Accent 5" w:uiPriority="46"/>
+    <w:lsdException w:name="List Table 2 Accent 5" w:uiPriority="47"/>
+    <w:lsdException w:name="List Table 3 Accent 5" w:uiPriority="48"/>
+    <w:lsdException w:name="List Table 4 Accent 5" w:uiPriority="49"/>
+    <w:lsdException w:name="List Table 5 Dark Accent 5" w:uiPriority="50"/>
+    <w:lsdException w:name="List Table 6 Colorful Accent 5" w:uiPriority="51"/>
+    <w:lsdException w:name="List Table 7 Colorful Accent 5" w:uiPriority="52"/>
+    <w:lsdException w:name="List Table 1 Light Accent 6" w:uiPriority="46"/>
+    <w:lsdException w:name="List Table 2 Accent 6" w:uiPriority="47"/>
+    <w:lsdException w:name="List Table 3 Accent 6" w:uiPriority="48"/>
+    <w:lsdException w:name="List Table 4 Accent 6" w:uiPriority="49"/>
+    <w:lsdException w:name="List Table 5 Dark Accent 6" w:uiPriority="50"/>
+    <w:lsdException w:name="List Table 6 Colorful Accent 6" w:uiPriority="51"/>
+    <w:lsdException w:name="List Table 7 Colorful Accent 6" w:uiPriority="52"/>
+    <w:lsdException w:name="Mention" w:semiHidden="1" w:unhideWhenUsed="1"/>
+    <w:lsdException w:name="Smart Hyperlink" w:semiHidden="1" w:unhideWhenUsed="1"/>
+    <w:lsdException w:name="Hashtag" w:semiHidden="1" w:unhideWhenUsed="1"/>
+    <w:lsdException w:name="Unresolved Mention" w:semiHidden="1" w:unhideWhenUsed="1"/>
   </w:latentStyles>
   <w:style w:type="paragraph" w:default="1" w:styleId="Normal">
     <w:name w:val="Normal"/>
     <w:qFormat/>
-    <w:rsid w:val="00975128"/>
+    <w:rsid w:val="006D2D65"/>
   </w:style>
   <w:style w:type="character" w:default="1" w:styleId="DefaultParagraphFont">
     <w:name w:val="Default Paragraph Font"/>
@@ -1075,7 +1591,6 @@
     <w:uiPriority w:val="99"/>
     <w:semiHidden/>
     <w:unhideWhenUsed/>
-    <w:qFormat/>
     <w:tblPr>
       <w:tblInd w:w="0" w:type="dxa"/>
       <w:tblCellMar>

</xml_diff>

<commit_message>
Update Abstract and Intro
</commit_message>
<xml_diff>
--- a/Proposal/Project proposal.docx
+++ b/Proposal/Project proposal.docx
@@ -1,6 +1,6 @@
 
 <file path=word/document.xml><?xml version="1.0" encoding="utf-8"?>
-<w:document xmlns:wpc="http://schemas.microsoft.com/office/word/2010/wordprocessingCanvas" xmlns:cx="http://schemas.microsoft.com/office/drawing/2014/chartex" xmlns:cx1="http://schemas.microsoft.com/office/drawing/2015/9/8/chartex" xmlns:cx2="http://schemas.microsoft.com/office/drawing/2015/10/21/chartex" xmlns:cx3="http://schemas.microsoft.com/office/drawing/2016/5/9/chartex" xmlns:cx4="http://schemas.microsoft.com/office/drawing/2016/5/10/chartex" xmlns:cx5="http://schemas.microsoft.com/office/drawing/2016/5/11/chartex" xmlns:cx6="http://schemas.microsoft.com/office/drawing/2016/5/12/chartex" xmlns:cx7="http://schemas.microsoft.com/office/drawing/2016/5/13/chartex" xmlns:cx8="http://schemas.microsoft.com/office/drawing/2016/5/14/chartex" xmlns:mc="http://schemas.openxmlformats.org/markup-compatibility/2006" xmlns:aink="http://schemas.microsoft.com/office/drawing/2016/ink" xmlns:am3d="http://schemas.microsoft.com/office/drawing/2017/model3d" xmlns:o="urn:schemas-microsoft-com:office:office" xmlns:r="http://schemas.openxmlformats.org/officeDocument/2006/relationships" xmlns:m="http://schemas.openxmlformats.org/officeDocument/2006/math" xmlns:v="urn:schemas-microsoft-com:vml" xmlns:wp14="http://schemas.microsoft.com/office/word/2010/wordprocessingDrawing" xmlns:wp="http://schemas.openxmlformats.org/drawingml/2006/wordprocessingDrawing" xmlns:w10="urn:schemas-microsoft-com:office:word" xmlns:w="http://schemas.openxmlformats.org/wordprocessingml/2006/main" xmlns:w14="http://schemas.microsoft.com/office/word/2010/wordml" xmlns:w15="http://schemas.microsoft.com/office/word/2012/wordml" xmlns:w16cid="http://schemas.microsoft.com/office/word/2016/wordml/cid" xmlns:w16se="http://schemas.microsoft.com/office/word/2015/wordml/symex" xmlns:wpg="http://schemas.microsoft.com/office/word/2010/wordprocessingGroup" xmlns:wpi="http://schemas.microsoft.com/office/word/2010/wordprocessingInk" xmlns:wne="http://schemas.microsoft.com/office/word/2006/wordml" xmlns:wps="http://schemas.microsoft.com/office/word/2010/wordprocessingShape" mc:Ignorable="w14 w15 w16se w16cid wp14">
+<w:document xmlns:wpc="http://schemas.microsoft.com/office/word/2010/wordprocessingCanvas" xmlns:mc="http://schemas.openxmlformats.org/markup-compatibility/2006" xmlns:o="urn:schemas-microsoft-com:office:office" xmlns:r="http://schemas.openxmlformats.org/officeDocument/2006/relationships" xmlns:m="http://schemas.openxmlformats.org/officeDocument/2006/math" xmlns:v="urn:schemas-microsoft-com:vml" xmlns:wp14="http://schemas.microsoft.com/office/word/2010/wordprocessingDrawing" xmlns:wp="http://schemas.openxmlformats.org/drawingml/2006/wordprocessingDrawing" xmlns:w10="urn:schemas-microsoft-com:office:word" xmlns:w="http://schemas.openxmlformats.org/wordprocessingml/2006/main" xmlns:w14="http://schemas.microsoft.com/office/word/2010/wordml" xmlns:w15="http://schemas.microsoft.com/office/word/2012/wordml" xmlns:wpg="http://schemas.microsoft.com/office/word/2010/wordprocessingGroup" xmlns:wpi="http://schemas.microsoft.com/office/word/2010/wordprocessingInk" xmlns:wne="http://schemas.microsoft.com/office/word/2006/wordml" xmlns:wps="http://schemas.microsoft.com/office/word/2010/wordprocessingShape" mc:Ignorable="w14 w15 wp14">
   <w:body>
     <w:p/>
     <w:p>
@@ -640,41 +640,135 @@
           <w:sz w:val="24"/>
           <w:szCs w:val="24"/>
         </w:rPr>
-        <w:t>Client and server correspondence is at the introduce of organization provisioning over the Internet. Client sends request to server and server</w:t>
-      </w:r>
-      <w:r>
-        <w:rPr>
-          <w:rFonts w:ascii="Arial" w:hAnsi="Arial" w:cs="Arial"/>
-          <w:sz w:val="24"/>
-          <w:szCs w:val="24"/>
-        </w:rPr>
-        <w:t xml:space="preserve"> usually wait to accept invitation from client side, maintaining connectivity or handshaking. Clients connect to servers and</w:t>
-      </w:r>
-      <w:r>
-        <w:rPr>
-          <w:rFonts w:ascii="Arial" w:hAnsi="Arial" w:cs="Arial"/>
-          <w:sz w:val="24"/>
-          <w:szCs w:val="24"/>
-        </w:rPr>
-        <w:t xml:space="preserve"> request media or task to be achieved. Sockets is </w:t>
-      </w:r>
-      <w:proofErr w:type="gramStart"/>
-      <w:r>
-        <w:rPr>
-          <w:rFonts w:ascii="Arial" w:hAnsi="Arial" w:cs="Arial"/>
-          <w:sz w:val="24"/>
-          <w:szCs w:val="24"/>
-        </w:rPr>
-        <w:t>introduce</w:t>
-      </w:r>
-      <w:proofErr w:type="gramEnd"/>
-      <w:r>
-        <w:rPr>
-          <w:rFonts w:ascii="Arial" w:hAnsi="Arial" w:cs="Arial"/>
-          <w:sz w:val="24"/>
-          <w:szCs w:val="24"/>
-        </w:rPr>
-        <w:t xml:space="preserve"> for basic communication between client and server. Clients can run media like play music or view image and can download it in their system with internet connectivity.</w:t>
+        <w:t xml:space="preserve">Client and server correspondence is at the introduce of organization provisioning over the Internet. Client sends request to </w:t>
+      </w:r>
+      <w:r>
+        <w:rPr>
+          <w:rFonts w:ascii="Arial" w:hAnsi="Arial" w:cs="Arial"/>
+          <w:sz w:val="24"/>
+          <w:szCs w:val="24"/>
+        </w:rPr>
+        <w:t xml:space="preserve">multiple </w:t>
+      </w:r>
+      <w:r>
+        <w:rPr>
+          <w:rFonts w:ascii="Arial" w:hAnsi="Arial" w:cs="Arial"/>
+          <w:sz w:val="24"/>
+          <w:szCs w:val="24"/>
+        </w:rPr>
+        <w:t>server</w:t>
+      </w:r>
+      <w:r>
+        <w:rPr>
+          <w:rFonts w:ascii="Arial" w:hAnsi="Arial" w:cs="Arial"/>
+          <w:sz w:val="24"/>
+          <w:szCs w:val="24"/>
+        </w:rPr>
+        <w:t>s with the help of middleware. Middleware control multiple servers dynamically</w:t>
+      </w:r>
+      <w:r>
+        <w:rPr>
+          <w:rFonts w:ascii="Arial" w:hAnsi="Arial" w:cs="Arial"/>
+          <w:sz w:val="24"/>
+          <w:szCs w:val="24"/>
+        </w:rPr>
+        <w:t xml:space="preserve"> and server</w:t>
+      </w:r>
+      <w:r>
+        <w:rPr>
+          <w:rFonts w:ascii="Arial" w:hAnsi="Arial" w:cs="Arial"/>
+          <w:sz w:val="24"/>
+          <w:szCs w:val="24"/>
+        </w:rPr>
+        <w:t>s</w:t>
+      </w:r>
+      <w:r>
+        <w:rPr>
+          <w:rFonts w:ascii="Arial" w:hAnsi="Arial" w:cs="Arial"/>
+          <w:sz w:val="24"/>
+          <w:szCs w:val="24"/>
+        </w:rPr>
+        <w:t xml:space="preserve"> usually wait to accept invitation from client side</w:t>
+      </w:r>
+      <w:r>
+        <w:rPr>
+          <w:rFonts w:ascii="Arial" w:hAnsi="Arial" w:cs="Arial"/>
+          <w:sz w:val="24"/>
+          <w:szCs w:val="24"/>
+        </w:rPr>
+        <w:t xml:space="preserve"> with the help of middleware</w:t>
+      </w:r>
+      <w:r>
+        <w:rPr>
+          <w:rFonts w:ascii="Arial" w:hAnsi="Arial" w:cs="Arial"/>
+          <w:sz w:val="24"/>
+          <w:szCs w:val="24"/>
+        </w:rPr>
+        <w:t>, maintaining connectivit</w:t>
+      </w:r>
+      <w:r>
+        <w:rPr>
+          <w:rFonts w:ascii="Arial" w:hAnsi="Arial" w:cs="Arial"/>
+          <w:sz w:val="24"/>
+          <w:szCs w:val="24"/>
+        </w:rPr>
+        <w:t>y or handshaking. Client</w:t>
+      </w:r>
+      <w:r>
+        <w:rPr>
+          <w:rFonts w:ascii="Arial" w:hAnsi="Arial" w:cs="Arial"/>
+          <w:sz w:val="24"/>
+          <w:szCs w:val="24"/>
+        </w:rPr>
+        <w:t xml:space="preserve"> connect to servers and</w:t>
+      </w:r>
+      <w:r>
+        <w:rPr>
+          <w:rFonts w:ascii="Arial" w:hAnsi="Arial" w:cs="Arial"/>
+          <w:sz w:val="24"/>
+          <w:szCs w:val="24"/>
+        </w:rPr>
+        <w:t xml:space="preserve"> </w:t>
+      </w:r>
+      <w:r>
+        <w:rPr>
+          <w:rFonts w:ascii="Arial" w:hAnsi="Arial" w:cs="Arial"/>
+          <w:sz w:val="24"/>
+          <w:szCs w:val="24"/>
+        </w:rPr>
+        <w:t>provide ads list to play on servers</w:t>
+      </w:r>
+      <w:r>
+        <w:rPr>
+          <w:rFonts w:ascii="Arial" w:hAnsi="Arial" w:cs="Arial"/>
+          <w:sz w:val="24"/>
+          <w:szCs w:val="24"/>
+        </w:rPr>
+        <w:t>. Sockets is introduce for basic communication between client and server</w:t>
+      </w:r>
+      <w:r>
+        <w:rPr>
+          <w:rFonts w:ascii="Arial" w:hAnsi="Arial" w:cs="Arial"/>
+          <w:sz w:val="24"/>
+          <w:szCs w:val="24"/>
+        </w:rPr>
+        <w:t>s</w:t>
+      </w:r>
+      <w:r>
+        <w:rPr>
+          <w:rFonts w:ascii="Arial" w:hAnsi="Arial" w:cs="Arial"/>
+          <w:sz w:val="24"/>
+          <w:szCs w:val="24"/>
+        </w:rPr>
+        <w:t xml:space="preserve">. Clients can run </w:t>
+      </w:r>
+      <w:r>
+        <w:rPr>
+          <w:rFonts w:ascii="Arial" w:hAnsi="Arial" w:cs="Arial"/>
+          <w:sz w:val="24"/>
+          <w:szCs w:val="24"/>
+        </w:rPr>
+        <w:t>ads priority base remotely on servers.</w:t>
       </w:r>
     </w:p>
     <w:p>
@@ -720,27 +814,31 @@
         </w:tabs>
         <w:rPr>
           <w:rFonts w:ascii="Arial" w:hAnsi="Arial" w:cs="Arial"/>
-          <w:sz w:val="24"/>
-          <w:szCs w:val="24"/>
-        </w:rPr>
-      </w:pPr>
-      <w:proofErr w:type="gramStart"/>
-      <w:r>
-        <w:rPr>
-          <w:rFonts w:ascii="Arial" w:hAnsi="Arial" w:cs="Arial"/>
-          <w:sz w:val="24"/>
-          <w:szCs w:val="24"/>
-        </w:rPr>
-        <w:t>Server side</w:t>
-      </w:r>
-      <w:proofErr w:type="gramEnd"/>
-      <w:r>
-        <w:rPr>
-          <w:rFonts w:ascii="Arial" w:hAnsi="Arial" w:cs="Arial"/>
-          <w:sz w:val="24"/>
-          <w:szCs w:val="24"/>
-        </w:rPr>
-        <w:t xml:space="preserve"> </w:t>
+        </w:rPr>
+      </w:pPr>
+      <w:r>
+        <w:rPr>
+          <w:rFonts w:ascii="Arial" w:hAnsi="Arial" w:cs="Arial"/>
+          <w:sz w:val="24"/>
+          <w:szCs w:val="24"/>
+        </w:rPr>
+        <w:t xml:space="preserve">Server </w:t>
+      </w:r>
+      <w:r>
+        <w:rPr>
+          <w:rFonts w:ascii="Arial" w:hAnsi="Arial" w:cs="Arial"/>
+          <w:sz w:val="24"/>
+          <w:szCs w:val="24"/>
+        </w:rPr>
+        <w:t xml:space="preserve">and client </w:t>
+      </w:r>
+      <w:r>
+        <w:rPr>
+          <w:rFonts w:ascii="Arial" w:hAnsi="Arial" w:cs="Arial"/>
+          <w:sz w:val="24"/>
+          <w:szCs w:val="24"/>
+        </w:rPr>
+        <w:t xml:space="preserve">side </w:t>
       </w:r>
       <w:bookmarkStart w:id="2" w:name="OLE_LINK3"/>
       <w:bookmarkStart w:id="3" w:name="OLE_LINK4"/>
@@ -750,7 +848,7 @@
           <w:sz w:val="24"/>
           <w:szCs w:val="24"/>
         </w:rPr>
-        <w:t xml:space="preserve">code </w:t>
+        <w:t>both are code concern with middleware.</w:t>
       </w:r>
       <w:bookmarkEnd w:id="2"/>
       <w:bookmarkEnd w:id="3"/>
@@ -760,20 +858,27 @@
           <w:sz w:val="24"/>
           <w:szCs w:val="24"/>
         </w:rPr>
-        <w:t>take concern with the client request, Code running on the server machine enable the server to response.</w:t>
-      </w:r>
-    </w:p>
-    <w:p>
-      <w:pPr>
-        <w:rPr>
-          <w:rFonts w:ascii="Arial" w:hAnsi="Arial" w:cs="Arial"/>
-        </w:rPr>
-      </w:pPr>
-      <w:r>
-        <w:rPr>
-          <w:rFonts w:ascii="Arial" w:hAnsi="Arial" w:cs="Arial"/>
-        </w:rPr>
-        <w:t>The server and client programming assign to the position when code is running on both the server or client side the reciprocal user and server process exchange information or data</w:t>
+        <w:t xml:space="preserve"> </w:t>
+      </w:r>
+      <w:r>
+        <w:rPr>
+          <w:rFonts w:ascii="Arial" w:hAnsi="Arial" w:cs="Arial"/>
+          <w:sz w:val="24"/>
+          <w:szCs w:val="24"/>
+        </w:rPr>
+        <w:t>If servers are more than two, it’s not a problem. Because they are connect with middleware. Middleware can easily manage multiple servers. Middleware send services of both ends client and server. Client remotely controlled servers</w:t>
+      </w:r>
+      <w:r>
+        <w:rPr>
+          <w:rFonts w:ascii="Arial" w:hAnsi="Arial" w:cs="Arial"/>
+        </w:rPr>
+        <w:t>. Client</w:t>
+      </w:r>
+      <w:r>
+        <w:rPr>
+          <w:rFonts w:ascii="Arial" w:hAnsi="Arial" w:cs="Arial"/>
+        </w:rPr>
+        <w:t xml:space="preserve"> and server process exchange information or data</w:t>
       </w:r>
       <w:r>
         <w:rPr>
@@ -792,6 +897,34 @@
           <w:rFonts w:ascii="Arial" w:hAnsi="Arial" w:cs="Arial"/>
         </w:rPr>
         <w:t xml:space="preserve">ks.  </w:t>
+      </w:r>
+      <w:r>
+        <w:rPr>
+          <w:rFonts w:ascii="Arial" w:hAnsi="Arial" w:cs="Arial"/>
+        </w:rPr>
+        <w:t xml:space="preserve">Also we are use </w:t>
+      </w:r>
+      <w:proofErr w:type="spellStart"/>
+      <w:r>
+        <w:rPr>
+          <w:rFonts w:ascii="Arial" w:hAnsi="Arial" w:cs="Arial"/>
+        </w:rPr>
+        <w:t>Tcp</w:t>
+      </w:r>
+      <w:proofErr w:type="spellEnd"/>
+      <w:r>
+        <w:rPr>
+          <w:rFonts w:ascii="Arial" w:hAnsi="Arial" w:cs="Arial"/>
+        </w:rPr>
+        <w:t xml:space="preserve"> Listener for c</w:t>
+      </w:r>
+      <w:bookmarkStart w:id="4" w:name="_GoBack"/>
+      <w:bookmarkEnd w:id="4"/>
+      <w:r>
+        <w:rPr>
+          <w:rFonts w:ascii="Arial" w:hAnsi="Arial" w:cs="Arial"/>
+        </w:rPr>
+        <w:t>onnectivity. We will make windows form application on C# or C</w:t>
       </w:r>
     </w:p>
     <w:p>
@@ -986,8 +1119,6 @@
         <w:lastRenderedPageBreak/>
         <w:t>Sample screenshot</w:t>
       </w:r>
-      <w:bookmarkStart w:id="4" w:name="_GoBack"/>
-      <w:bookmarkEnd w:id="4"/>
       <w:r>
         <w:rPr>
           <w:rFonts w:ascii="Arial" w:hAnsi="Arial" w:cs="Arial"/>
@@ -1150,7 +1281,7 @@
           <w:sz w:val="24"/>
           <w:szCs w:val="24"/>
         </w:rPr>
-        <w:t xml:space="preserve"> we will </w:t>
+        <w:t xml:space="preserve"> </w:t>
       </w:r>
       <w:proofErr w:type="gramStart"/>
       <w:r>
@@ -1159,7 +1290,7 @@
           <w:sz w:val="24"/>
           <w:szCs w:val="24"/>
         </w:rPr>
-        <w:t>using</w:t>
+        <w:t>we</w:t>
       </w:r>
       <w:proofErr w:type="gramEnd"/>
       <w:r>
@@ -1168,7 +1299,7 @@
           <w:sz w:val="24"/>
           <w:szCs w:val="24"/>
         </w:rPr>
-        <w:t xml:space="preserve"> C++ or c# or PHP.</w:t>
+        <w:t xml:space="preserve"> will using C++ or c# or </w:t>
       </w:r>
     </w:p>
     <w:sectPr>
@@ -1182,7 +1313,7 @@
 </file>
 
 <file path=word/styles.xml><?xml version="1.0" encoding="utf-8"?>
-<w:styles xmlns:mc="http://schemas.openxmlformats.org/markup-compatibility/2006" xmlns:r="http://schemas.openxmlformats.org/officeDocument/2006/relationships" xmlns:w="http://schemas.openxmlformats.org/wordprocessingml/2006/main" xmlns:w14="http://schemas.microsoft.com/office/word/2010/wordml" xmlns:w15="http://schemas.microsoft.com/office/word/2012/wordml" xmlns:w16cid="http://schemas.microsoft.com/office/word/2016/wordml/cid" xmlns:w16se="http://schemas.microsoft.com/office/word/2015/wordml/symex" mc:Ignorable="w14 w15 w16se w16cid">
+<w:styles xmlns:mc="http://schemas.openxmlformats.org/markup-compatibility/2006" xmlns:r="http://schemas.openxmlformats.org/officeDocument/2006/relationships" xmlns:w="http://schemas.openxmlformats.org/wordprocessingml/2006/main" xmlns:w14="http://schemas.microsoft.com/office/word/2010/wordml" xmlns:w15="http://schemas.microsoft.com/office/word/2012/wordml" mc:Ignorable="w14 w15">
   <w:docDefaults>
     <w:rPrDefault>
       <w:rPr>
@@ -1198,7 +1329,7 @@
       </w:pPr>
     </w:pPrDefault>
   </w:docDefaults>
-  <w:latentStyles w:defLockedState="0" w:defUIPriority="99" w:defSemiHidden="0" w:defUnhideWhenUsed="0" w:defQFormat="0" w:count="375">
+  <w:latentStyles w:defLockedState="0" w:defUIPriority="99" w:defSemiHidden="0" w:defUnhideWhenUsed="0" w:defQFormat="0" w:count="371">
     <w:lsdException w:name="Normal" w:uiPriority="0" w:qFormat="1"/>
     <w:lsdException w:name="heading 1" w:uiPriority="9" w:qFormat="1"/>
     <w:lsdException w:name="heading 2" w:semiHidden="1" w:uiPriority="9" w:unhideWhenUsed="1" w:qFormat="1"/>
@@ -1353,7 +1484,7 @@
     <w:lsdException w:name="Table Web 2" w:semiHidden="1" w:unhideWhenUsed="1"/>
     <w:lsdException w:name="Table Web 3" w:semiHidden="1" w:unhideWhenUsed="1"/>
     <w:lsdException w:name="Balloon Text" w:semiHidden="1" w:unhideWhenUsed="1"/>
-    <w:lsdException w:name="Table Grid" w:semiHidden="1" w:uiPriority="59" w:unhideWhenUsed="1"/>
+    <w:lsdException w:name="Table Grid" w:uiPriority="59"/>
     <w:lsdException w:name="Table Theme" w:semiHidden="1" w:unhideWhenUsed="1"/>
     <w:lsdException w:name="Placeholder Text" w:semiHidden="1"/>
     <w:lsdException w:name="No Spacing" w:uiPriority="1" w:qFormat="1"/>
@@ -1570,10 +1701,6 @@
     <w:lsdException w:name="List Table 5 Dark Accent 6" w:uiPriority="50"/>
     <w:lsdException w:name="List Table 6 Colorful Accent 6" w:uiPriority="51"/>
     <w:lsdException w:name="List Table 7 Colorful Accent 6" w:uiPriority="52"/>
-    <w:lsdException w:name="Mention" w:semiHidden="1" w:unhideWhenUsed="1"/>
-    <w:lsdException w:name="Smart Hyperlink" w:semiHidden="1" w:unhideWhenUsed="1"/>
-    <w:lsdException w:name="Hashtag" w:semiHidden="1" w:unhideWhenUsed="1"/>
-    <w:lsdException w:name="Unresolved Mention" w:semiHidden="1" w:unhideWhenUsed="1"/>
   </w:latentStyles>
   <w:style w:type="paragraph" w:default="1" w:styleId="Normal">
     <w:name w:val="Normal"/>

</xml_diff>